<commit_message>
*) Updated sa document
</commit_message>
<xml_diff>
--- a/3nd_sem/SA/kienboeck_stoeckl_lehner_grill_murrent/MedDevMM-DE v0.6.docx
+++ b/3nd_sem/SA/kienboeck_stoeckl_lehner_grill_murrent/MedDevMM-DE v0.6.docx
@@ -255,14 +255,27 @@
         <w:spacing w:line="240" w:lineRule="atLeast"/>
         <w:jc w:val="center"/>
       </w:pPr>
-      <w:fldSimple w:instr=" AUTHOR  \* MERGEFORMAT ">
-        <w:r>
-          <w:rPr>
-            <w:noProof/>
-          </w:rPr>
-          <w:t>Lehner Roland, Kienböck Daniel, Stöckl Bernhard, Grill Florian, Murrent Mario</w:t>
-        </w:r>
-      </w:fldSimple>
+      <w:r>
+        <w:fldChar w:fldCharType="begin"/>
+      </w:r>
+      <w:r>
+        <w:instrText xml:space="preserve"> AUTHOR  \* MERGEFORMAT </w:instrText>
+      </w:r>
+      <w:r>
+        <w:fldChar w:fldCharType="separate"/>
+      </w:r>
+      <w:r>
+        <w:rPr>
+          <w:noProof/>
+        </w:rPr>
+        <w:t>Lehner Roland, Kienböck Daniel, Stöckl Bernhard, Grill Florian, Murrent Mario</w:t>
+      </w:r>
+      <w:r>
+        <w:rPr>
+          <w:noProof/>
+        </w:rPr>
+        <w:fldChar w:fldCharType="end"/>
+      </w:r>
     </w:p>
     <w:p>
       <w:pPr>
@@ -1193,7 +1206,15 @@
               <w:pStyle w:val="Tabelle"/>
             </w:pPr>
             <w:r>
-              <w:t>Risiken hinzugefügt</w:t>
+              <w:t>Risiken</w:t>
+            </w:r>
+            <w:r>
+              <w:t>, Stakeholder, Qualitätsziele</w:t>
+            </w:r>
+            <w:bookmarkStart w:id="1" w:name="_GoBack"/>
+            <w:bookmarkEnd w:id="1"/>
+            <w:r>
+              <w:t xml:space="preserve"> hinzugefügt</w:t>
             </w:r>
           </w:p>
         </w:tc>
@@ -1355,8 +1376,8 @@
         <w:t>Inhaltsverzeichnis</w:t>
       </w:r>
     </w:p>
-    <w:bookmarkStart w:id="1" w:name="OLE_LINK17"/>
-    <w:bookmarkStart w:id="2" w:name="OLE_LINK18"/>
+    <w:bookmarkStart w:id="2" w:name="OLE_LINK17"/>
+    <w:bookmarkStart w:id="3" w:name="OLE_LINK18"/>
     <w:p>
       <w:pPr>
         <w:pStyle w:val="Verzeichnis1"/>
@@ -5947,8 +5968,8 @@
         </w:rPr>
         <w:fldChar w:fldCharType="end"/>
       </w:r>
-      <w:bookmarkEnd w:id="1"/>
       <w:bookmarkEnd w:id="2"/>
+      <w:bookmarkEnd w:id="3"/>
     </w:p>
     <w:p>
       <w:pPr>
@@ -5959,12 +5980,12 @@
           <w:right w:val="single" w:sz="4" w:space="4" w:color="auto"/>
         </w:pBdr>
       </w:pPr>
-      <w:bookmarkStart w:id="3" w:name="OLE_LINK8"/>
+      <w:bookmarkStart w:id="4" w:name="OLE_LINK8"/>
       <w:r>
         <w:t>Anmerkung: In der Microsoft-Word-Variante enthält dieses Template Anleitungen und Ausfüllhinweise als „ausgeblendeten Text“. Durch den Befehl „Formate ein-/ausblenden“ können Sie die Anzeige dieser Texte bestimmen.</w:t>
       </w:r>
     </w:p>
-    <w:bookmarkEnd w:id="3"/>
+    <w:bookmarkEnd w:id="4"/>
     <w:p/>
     <w:p/>
     <w:p>
@@ -5982,20 +6003,20 @@
       <w:pPr>
         <w:pStyle w:val="berschrift1"/>
       </w:pPr>
-      <w:bookmarkStart w:id="4" w:name="_Toc161293423"/>
-      <w:bookmarkStart w:id="5" w:name="_Toc188159219"/>
+      <w:bookmarkStart w:id="5" w:name="_Toc161293423"/>
+      <w:bookmarkStart w:id="6" w:name="_Toc188159219"/>
       <w:r>
         <w:lastRenderedPageBreak/>
         <w:t>Einführung und Ziele</w:t>
       </w:r>
-      <w:bookmarkStart w:id="6" w:name="OLE_LINK40"/>
-      <w:bookmarkStart w:id="7" w:name="OLE_LINK41"/>
+      <w:bookmarkStart w:id="7" w:name="OLE_LINK40"/>
+      <w:bookmarkStart w:id="8" w:name="OLE_LINK41"/>
       <w:bookmarkEnd w:id="0"/>
-      <w:bookmarkEnd w:id="4"/>
       <w:bookmarkEnd w:id="5"/>
-    </w:p>
-    <w:bookmarkEnd w:id="6"/>
+      <w:bookmarkEnd w:id="6"/>
+    </w:p>
     <w:bookmarkEnd w:id="7"/>
+    <w:bookmarkEnd w:id="8"/>
     <w:p>
       <w:pPr>
         <w:spacing w:before="56" w:after="113"/>
@@ -6004,77 +6025,1178 @@
           <w:sz w:val="20"/>
         </w:rPr>
       </w:pPr>
-      <w:r>
+    </w:p>
+    <w:p>
+      <w:pPr>
+        <w:pStyle w:val="berschrift2"/>
+      </w:pPr>
+      <w:bookmarkStart w:id="9" w:name="_Toc22396692"/>
+      <w:bookmarkStart w:id="10" w:name="_Toc161293424"/>
+      <w:bookmarkStart w:id="11" w:name="_Toc188159220"/>
+      <w:r>
+        <w:t>Aufgabenstellung</w:t>
+      </w:r>
+      <w:bookmarkEnd w:id="9"/>
+      <w:bookmarkEnd w:id="10"/>
+      <w:bookmarkEnd w:id="11"/>
+    </w:p>
+    <w:p>
+      <w:pPr>
+        <w:spacing w:before="56" w:after="113"/>
         <w:rPr>
           <w:rFonts w:cs="Arial"/>
           <w:sz w:val="20"/>
         </w:rPr>
-        <w:t xml:space="preserve">… Krankenhaus … </w:t>
-      </w:r>
-    </w:p>
-    <w:p>
-      <w:pPr>
-        <w:spacing w:before="56" w:after="113"/>
+      </w:pPr>
+      <w:bookmarkStart w:id="12" w:name="OLE_LINK42"/>
+      <w:bookmarkStart w:id="13" w:name="OLE_LINK43"/>
+      <w:r>
         <w:rPr>
           <w:rFonts w:cs="Arial"/>
           <w:sz w:val="20"/>
         </w:rPr>
-      </w:pPr>
+        <w:t>Es soll ein System</w:t>
+      </w:r>
       <w:r>
         <w:rPr>
           <w:rFonts w:cs="Arial"/>
           <w:sz w:val="20"/>
         </w:rPr>
-        <w:t>viele Datenquellen (Integration)</w:t>
-      </w:r>
-    </w:p>
-    <w:p>
-      <w:pPr>
-        <w:spacing w:before="56" w:after="113"/>
+        <w:t xml:space="preserve"> im medizinischen Bereich</w:t>
+      </w:r>
+      <w:r>
         <w:rPr>
           <w:rFonts w:cs="Arial"/>
           <w:sz w:val="20"/>
         </w:rPr>
-      </w:pPr>
+        <w:t>,</w:t>
+      </w:r>
       <w:r>
         <w:rPr>
           <w:rFonts w:cs="Arial"/>
           <w:sz w:val="20"/>
         </w:rPr>
-        <w:t>alles mit Info machen können (auch mobile)</w:t>
-      </w:r>
-    </w:p>
-    <w:p>
-      <w:pPr>
-        <w:spacing w:before="56" w:after="113"/>
+        <w:t xml:space="preserve"> mit dem Fokus auf Krankenhäuser</w:t>
+      </w:r>
+      <w:r>
         <w:rPr>
           <w:rFonts w:cs="Arial"/>
           <w:sz w:val="20"/>
         </w:rPr>
-      </w:pPr>
+        <w:t>,</w:t>
+      </w:r>
       <w:r>
         <w:rPr>
           <w:rFonts w:cs="Arial"/>
           <w:sz w:val="20"/>
         </w:rPr>
-        <w:t>für Ärzte und Patienten</w:t>
-      </w:r>
-    </w:p>
-    <w:p>
-      <w:pPr>
-        <w:spacing w:before="56" w:after="113"/>
+        <w:t xml:space="preserve"> entwickelt werden mit dem medizinische Daten aus unterschiedlichen Quellen bzw. Quellsystemen gesammelt und abgerufen werden können. Für die Speicherung der Daten soll ein Zentrales Datenmanagement zuständig sein. Das Abrufen und anzeigen der Daten soll auf unterschiedlichen Devices möglich sein mit dem speziellen Fokus auf mobile Devices wie z.B.: Tablet oder Handy.</w:t>
+      </w:r>
+      <w:r>
         <w:rPr>
           <w:rFonts w:cs="Arial"/>
           <w:sz w:val="20"/>
         </w:rPr>
-      </w:pPr>
-      <w:r>
+        <w:t xml:space="preserve"> Das System soll sowohl für Ärzte als auch für Patienten nutzbar sein.</w:t>
+      </w:r>
+    </w:p>
+    <w:p>
+      <w:pPr>
+        <w:pStyle w:val="berschrift2"/>
+      </w:pPr>
+      <w:bookmarkStart w:id="14" w:name="_Toc22396691"/>
+      <w:bookmarkStart w:id="15" w:name="_Toc161293425"/>
+      <w:bookmarkStart w:id="16" w:name="_Toc188159221"/>
+      <w:bookmarkStart w:id="17" w:name="_Toc22396694"/>
+      <w:bookmarkEnd w:id="12"/>
+      <w:bookmarkEnd w:id="13"/>
+      <w:r>
+        <w:t>Qualitäts</w:t>
+      </w:r>
+      <w:r>
+        <w:t>ziele</w:t>
+      </w:r>
+      <w:bookmarkEnd w:id="14"/>
+      <w:bookmarkEnd w:id="15"/>
+      <w:bookmarkEnd w:id="16"/>
+    </w:p>
+    <w:tbl>
+      <w:tblPr>
+        <w:tblStyle w:val="HellesRaster"/>
+        <w:tblW w:w="0" w:type="auto"/>
+        <w:tblInd w:w="108" w:type="dxa"/>
+        <w:tblLook w:val="04A0" w:firstRow="1" w:lastRow="0" w:firstColumn="1" w:lastColumn="0" w:noHBand="0" w:noVBand="1"/>
+      </w:tblPr>
+      <w:tblGrid>
+        <w:gridCol w:w="709"/>
+        <w:gridCol w:w="3119"/>
+        <w:gridCol w:w="5270"/>
+      </w:tblGrid>
+      <w:tr>
+        <w:trPr>
+          <w:cnfStyle w:val="100000000000" w:firstRow="1" w:lastRow="0" w:firstColumn="0" w:lastColumn="0" w:oddVBand="0" w:evenVBand="0" w:oddHBand="0" w:evenHBand="0" w:firstRowFirstColumn="0" w:firstRowLastColumn="0" w:lastRowFirstColumn="0" w:lastRowLastColumn="0"/>
+        </w:trPr>
+        <w:tc>
+          <w:tcPr>
+            <w:cnfStyle w:val="001000000000" w:firstRow="0" w:lastRow="0" w:firstColumn="1" w:lastColumn="0" w:oddVBand="0" w:evenVBand="0" w:oddHBand="0" w:evenHBand="0" w:firstRowFirstColumn="0" w:firstRowLastColumn="0" w:lastRowFirstColumn="0" w:lastRowLastColumn="0"/>
+            <w:tcW w:w="709" w:type="dxa"/>
+          </w:tcPr>
+          <w:p>
+            <w:pPr>
+              <w:spacing w:before="56" w:after="113"/>
+              <w:rPr>
+                <w:rFonts w:cs="Arial"/>
+                <w:sz w:val="20"/>
+              </w:rPr>
+            </w:pPr>
+            <w:r>
+              <w:rPr>
+                <w:rFonts w:cs="Arial"/>
+                <w:sz w:val="20"/>
+              </w:rPr>
+              <w:t>Prio</w:t>
+            </w:r>
+          </w:p>
+        </w:tc>
+        <w:tc>
+          <w:tcPr>
+            <w:tcW w:w="3119" w:type="dxa"/>
+          </w:tcPr>
+          <w:p>
+            <w:pPr>
+              <w:spacing w:before="56" w:after="113"/>
+              <w:cnfStyle w:val="100000000000" w:firstRow="1" w:lastRow="0" w:firstColumn="0" w:lastColumn="0" w:oddVBand="0" w:evenVBand="0" w:oddHBand="0" w:evenHBand="0" w:firstRowFirstColumn="0" w:firstRowLastColumn="0" w:lastRowFirstColumn="0" w:lastRowLastColumn="0"/>
+              <w:rPr>
+                <w:rFonts w:cs="Arial"/>
+                <w:sz w:val="20"/>
+              </w:rPr>
+            </w:pPr>
+            <w:r>
+              <w:rPr>
+                <w:rFonts w:cs="Arial"/>
+                <w:sz w:val="20"/>
+              </w:rPr>
+              <w:t>Qualitätsmerkmal</w:t>
+            </w:r>
+          </w:p>
+        </w:tc>
+        <w:tc>
+          <w:tcPr>
+            <w:tcW w:w="5270" w:type="dxa"/>
+          </w:tcPr>
+          <w:p>
+            <w:pPr>
+              <w:spacing w:before="56" w:after="113"/>
+              <w:cnfStyle w:val="100000000000" w:firstRow="1" w:lastRow="0" w:firstColumn="0" w:lastColumn="0" w:oddVBand="0" w:evenVBand="0" w:oddHBand="0" w:evenHBand="0" w:firstRowFirstColumn="0" w:firstRowLastColumn="0" w:lastRowFirstColumn="0" w:lastRowLastColumn="0"/>
+              <w:rPr>
+                <w:rFonts w:cs="Arial"/>
+                <w:sz w:val="20"/>
+              </w:rPr>
+            </w:pPr>
+            <w:r>
+              <w:rPr>
+                <w:rFonts w:cs="Arial"/>
+                <w:sz w:val="20"/>
+              </w:rPr>
+              <w:t>Ziel</w:t>
+            </w:r>
+          </w:p>
+        </w:tc>
+      </w:tr>
+      <w:tr>
+        <w:trPr>
+          <w:cnfStyle w:val="000000100000" w:firstRow="0" w:lastRow="0" w:firstColumn="0" w:lastColumn="0" w:oddVBand="0" w:evenVBand="0" w:oddHBand="1" w:evenHBand="0" w:firstRowFirstColumn="0" w:firstRowLastColumn="0" w:lastRowFirstColumn="0" w:lastRowLastColumn="0"/>
+        </w:trPr>
+        <w:tc>
+          <w:tcPr>
+            <w:cnfStyle w:val="001000000000" w:firstRow="0" w:lastRow="0" w:firstColumn="1" w:lastColumn="0" w:oddVBand="0" w:evenVBand="0" w:oddHBand="0" w:evenHBand="0" w:firstRowFirstColumn="0" w:firstRowLastColumn="0" w:lastRowFirstColumn="0" w:lastRowLastColumn="0"/>
+            <w:tcW w:w="709" w:type="dxa"/>
+          </w:tcPr>
+          <w:p>
+            <w:pPr>
+              <w:spacing w:before="56" w:after="113"/>
+              <w:rPr>
+                <w:rFonts w:cs="Arial"/>
+                <w:sz w:val="20"/>
+              </w:rPr>
+            </w:pPr>
+            <w:r>
+              <w:rPr>
+                <w:rFonts w:cs="Arial"/>
+                <w:sz w:val="20"/>
+              </w:rPr>
+              <w:t>1</w:t>
+            </w:r>
+          </w:p>
+        </w:tc>
+        <w:tc>
+          <w:tcPr>
+            <w:tcW w:w="3119" w:type="dxa"/>
+          </w:tcPr>
+          <w:p>
+            <w:pPr>
+              <w:spacing w:before="56" w:after="113"/>
+              <w:cnfStyle w:val="000000100000" w:firstRow="0" w:lastRow="0" w:firstColumn="0" w:lastColumn="0" w:oddVBand="0" w:evenVBand="0" w:oddHBand="1" w:evenHBand="0" w:firstRowFirstColumn="0" w:firstRowLastColumn="0" w:lastRowFirstColumn="0" w:lastRowLastColumn="0"/>
+              <w:rPr>
+                <w:rFonts w:cs="Arial"/>
+                <w:sz w:val="20"/>
+              </w:rPr>
+            </w:pPr>
+            <w:r>
+              <w:rPr>
+                <w:rFonts w:cs="Arial"/>
+                <w:sz w:val="20"/>
+              </w:rPr>
+              <w:t>Verfügbarkeit</w:t>
+            </w:r>
+          </w:p>
+        </w:tc>
+        <w:tc>
+          <w:tcPr>
+            <w:tcW w:w="5270" w:type="dxa"/>
+          </w:tcPr>
+          <w:p>
+            <w:pPr>
+              <w:spacing w:before="56" w:after="113"/>
+              <w:cnfStyle w:val="000000100000" w:firstRow="0" w:lastRow="0" w:firstColumn="0" w:lastColumn="0" w:oddVBand="0" w:evenVBand="0" w:oddHBand="1" w:evenHBand="0" w:firstRowFirstColumn="0" w:firstRowLastColumn="0" w:lastRowFirstColumn="0" w:lastRowLastColumn="0"/>
+              <w:rPr>
+                <w:rFonts w:cs="Arial"/>
+                <w:sz w:val="20"/>
+              </w:rPr>
+            </w:pPr>
+            <w:r>
+              <w:rPr>
+                <w:rFonts w:cs="Arial"/>
+                <w:sz w:val="20"/>
+              </w:rPr>
+              <w:t>Die Software soll einen hohe Verfügbarkeit erzielen</w:t>
+            </w:r>
+          </w:p>
+        </w:tc>
+      </w:tr>
+      <w:tr>
+        <w:trPr>
+          <w:cnfStyle w:val="000000010000" w:firstRow="0" w:lastRow="0" w:firstColumn="0" w:lastColumn="0" w:oddVBand="0" w:evenVBand="0" w:oddHBand="0" w:evenHBand="1" w:firstRowFirstColumn="0" w:firstRowLastColumn="0" w:lastRowFirstColumn="0" w:lastRowLastColumn="0"/>
+        </w:trPr>
+        <w:tc>
+          <w:tcPr>
+            <w:cnfStyle w:val="001000000000" w:firstRow="0" w:lastRow="0" w:firstColumn="1" w:lastColumn="0" w:oddVBand="0" w:evenVBand="0" w:oddHBand="0" w:evenHBand="0" w:firstRowFirstColumn="0" w:firstRowLastColumn="0" w:lastRowFirstColumn="0" w:lastRowLastColumn="0"/>
+            <w:tcW w:w="709" w:type="dxa"/>
+          </w:tcPr>
+          <w:p>
+            <w:pPr>
+              <w:spacing w:before="56" w:after="113"/>
+              <w:rPr>
+                <w:rFonts w:cs="Arial"/>
+                <w:sz w:val="20"/>
+              </w:rPr>
+            </w:pPr>
+            <w:r>
+              <w:rPr>
+                <w:rFonts w:cs="Arial"/>
+                <w:sz w:val="20"/>
+              </w:rPr>
+              <w:t>2</w:t>
+            </w:r>
+          </w:p>
+        </w:tc>
+        <w:tc>
+          <w:tcPr>
+            <w:tcW w:w="3119" w:type="dxa"/>
+          </w:tcPr>
+          <w:p>
+            <w:pPr>
+              <w:spacing w:before="56" w:after="113"/>
+              <w:cnfStyle w:val="000000010000" w:firstRow="0" w:lastRow="0" w:firstColumn="0" w:lastColumn="0" w:oddVBand="0" w:evenVBand="0" w:oddHBand="0" w:evenHBand="1" w:firstRowFirstColumn="0" w:firstRowLastColumn="0" w:lastRowFirstColumn="0" w:lastRowLastColumn="0"/>
+              <w:rPr>
+                <w:rFonts w:cs="Arial"/>
+                <w:sz w:val="20"/>
+              </w:rPr>
+            </w:pPr>
+            <w:r>
+              <w:rPr>
+                <w:rFonts w:cs="Arial"/>
+                <w:sz w:val="20"/>
+              </w:rPr>
+              <w:t>Bedienbarkeit</w:t>
+            </w:r>
+          </w:p>
+        </w:tc>
+        <w:tc>
+          <w:tcPr>
+            <w:tcW w:w="5270" w:type="dxa"/>
+          </w:tcPr>
+          <w:p>
+            <w:pPr>
+              <w:spacing w:before="56" w:after="113"/>
+              <w:cnfStyle w:val="000000010000" w:firstRow="0" w:lastRow="0" w:firstColumn="0" w:lastColumn="0" w:oddVBand="0" w:evenVBand="0" w:oddHBand="0" w:evenHBand="1" w:firstRowFirstColumn="0" w:firstRowLastColumn="0" w:lastRowFirstColumn="0" w:lastRowLastColumn="0"/>
+              <w:rPr>
+                <w:rFonts w:cs="Arial"/>
+                <w:sz w:val="20"/>
+              </w:rPr>
+            </w:pPr>
+            <w:r>
+              <w:rPr>
+                <w:rFonts w:cs="Arial"/>
+                <w:sz w:val="20"/>
+              </w:rPr>
+              <w:t>Die Software soll intuitiv bedienbar sein. Bedienelemente werden entsprechend der Benutzerrechte ein- bzw. ausgeblendet</w:t>
+            </w:r>
+          </w:p>
+        </w:tc>
+      </w:tr>
+      <w:tr>
+        <w:trPr>
+          <w:cnfStyle w:val="000000100000" w:firstRow="0" w:lastRow="0" w:firstColumn="0" w:lastColumn="0" w:oddVBand="0" w:evenVBand="0" w:oddHBand="1" w:evenHBand="0" w:firstRowFirstColumn="0" w:firstRowLastColumn="0" w:lastRowFirstColumn="0" w:lastRowLastColumn="0"/>
+        </w:trPr>
+        <w:tc>
+          <w:tcPr>
+            <w:cnfStyle w:val="001000000000" w:firstRow="0" w:lastRow="0" w:firstColumn="1" w:lastColumn="0" w:oddVBand="0" w:evenVBand="0" w:oddHBand="0" w:evenHBand="0" w:firstRowFirstColumn="0" w:firstRowLastColumn="0" w:lastRowFirstColumn="0" w:lastRowLastColumn="0"/>
+            <w:tcW w:w="709" w:type="dxa"/>
+          </w:tcPr>
+          <w:p>
+            <w:pPr>
+              <w:spacing w:before="56" w:after="113"/>
+              <w:rPr>
+                <w:rFonts w:cs="Arial"/>
+                <w:sz w:val="20"/>
+              </w:rPr>
+            </w:pPr>
+            <w:r>
+              <w:rPr>
+                <w:rFonts w:cs="Arial"/>
+                <w:sz w:val="20"/>
+              </w:rPr>
+              <w:t>3</w:t>
+            </w:r>
+          </w:p>
+        </w:tc>
+        <w:tc>
+          <w:tcPr>
+            <w:tcW w:w="3119" w:type="dxa"/>
+          </w:tcPr>
+          <w:p>
+            <w:pPr>
+              <w:spacing w:before="56" w:after="113"/>
+              <w:cnfStyle w:val="000000100000" w:firstRow="0" w:lastRow="0" w:firstColumn="0" w:lastColumn="0" w:oddVBand="0" w:evenVBand="0" w:oddHBand="1" w:evenHBand="0" w:firstRowFirstColumn="0" w:firstRowLastColumn="0" w:lastRowFirstColumn="0" w:lastRowLastColumn="0"/>
+              <w:rPr>
+                <w:rFonts w:cs="Arial"/>
+                <w:sz w:val="20"/>
+              </w:rPr>
+            </w:pPr>
+            <w:r>
+              <w:rPr>
+                <w:rFonts w:cs="Arial"/>
+                <w:sz w:val="20"/>
+              </w:rPr>
+              <w:t>Unabhängigkeit</w:t>
+            </w:r>
+          </w:p>
+        </w:tc>
+        <w:tc>
+          <w:tcPr>
+            <w:tcW w:w="5270" w:type="dxa"/>
+          </w:tcPr>
+          <w:p>
+            <w:pPr>
+              <w:spacing w:before="56" w:after="113"/>
+              <w:cnfStyle w:val="000000100000" w:firstRow="0" w:lastRow="0" w:firstColumn="0" w:lastColumn="0" w:oddVBand="0" w:evenVBand="0" w:oddHBand="1" w:evenHBand="0" w:firstRowFirstColumn="0" w:firstRowLastColumn="0" w:lastRowFirstColumn="0" w:lastRowLastColumn="0"/>
+              <w:rPr>
+                <w:rFonts w:cs="Arial"/>
+                <w:sz w:val="20"/>
+              </w:rPr>
+            </w:pPr>
+            <w:r>
+              <w:rPr>
+                <w:rFonts w:cs="Arial"/>
+                <w:sz w:val="20"/>
+              </w:rPr>
+              <w:t>Das System soll unabhängig von der darunterliegenden Plattform funktionieren</w:t>
+            </w:r>
+          </w:p>
+        </w:tc>
+      </w:tr>
+      <w:tr>
+        <w:trPr>
+          <w:cnfStyle w:val="000000010000" w:firstRow="0" w:lastRow="0" w:firstColumn="0" w:lastColumn="0" w:oddVBand="0" w:evenVBand="0" w:oddHBand="0" w:evenHBand="1" w:firstRowFirstColumn="0" w:firstRowLastColumn="0" w:lastRowFirstColumn="0" w:lastRowLastColumn="0"/>
+        </w:trPr>
+        <w:tc>
+          <w:tcPr>
+            <w:cnfStyle w:val="001000000000" w:firstRow="0" w:lastRow="0" w:firstColumn="1" w:lastColumn="0" w:oddVBand="0" w:evenVBand="0" w:oddHBand="0" w:evenHBand="0" w:firstRowFirstColumn="0" w:firstRowLastColumn="0" w:lastRowFirstColumn="0" w:lastRowLastColumn="0"/>
+            <w:tcW w:w="709" w:type="dxa"/>
+          </w:tcPr>
+          <w:p>
+            <w:pPr>
+              <w:spacing w:before="56" w:after="113"/>
+              <w:rPr>
+                <w:rFonts w:cs="Arial"/>
+                <w:sz w:val="20"/>
+              </w:rPr>
+            </w:pPr>
+            <w:r>
+              <w:rPr>
+                <w:rFonts w:cs="Arial"/>
+                <w:sz w:val="20"/>
+              </w:rPr>
+              <w:t>4</w:t>
+            </w:r>
+          </w:p>
+        </w:tc>
+        <w:tc>
+          <w:tcPr>
+            <w:tcW w:w="3119" w:type="dxa"/>
+          </w:tcPr>
+          <w:p>
+            <w:pPr>
+              <w:spacing w:before="56" w:after="113"/>
+              <w:cnfStyle w:val="000000010000" w:firstRow="0" w:lastRow="0" w:firstColumn="0" w:lastColumn="0" w:oddVBand="0" w:evenVBand="0" w:oddHBand="0" w:evenHBand="1" w:firstRowFirstColumn="0" w:firstRowLastColumn="0" w:lastRowFirstColumn="0" w:lastRowLastColumn="0"/>
+              <w:rPr>
+                <w:rFonts w:cs="Arial"/>
+                <w:sz w:val="20"/>
+              </w:rPr>
+            </w:pPr>
+            <w:r>
+              <w:rPr>
+                <w:rFonts w:cs="Arial"/>
+                <w:sz w:val="20"/>
+              </w:rPr>
+              <w:t>Erweiterbarkeit</w:t>
+            </w:r>
+          </w:p>
+        </w:tc>
+        <w:tc>
+          <w:tcPr>
+            <w:tcW w:w="5270" w:type="dxa"/>
+          </w:tcPr>
+          <w:p>
+            <w:pPr>
+              <w:spacing w:before="56" w:after="113"/>
+              <w:cnfStyle w:val="000000010000" w:firstRow="0" w:lastRow="0" w:firstColumn="0" w:lastColumn="0" w:oddVBand="0" w:evenVBand="0" w:oddHBand="0" w:evenHBand="1" w:firstRowFirstColumn="0" w:firstRowLastColumn="0" w:lastRowFirstColumn="0" w:lastRowLastColumn="0"/>
+              <w:rPr>
+                <w:rFonts w:cs="Arial"/>
+                <w:sz w:val="20"/>
+              </w:rPr>
+            </w:pPr>
+            <w:r>
+              <w:rPr>
+                <w:rFonts w:cs="Arial"/>
+                <w:sz w:val="20"/>
+              </w:rPr>
+              <w:t>Die Erweiterung des bestehenden System soll so einfach wie nur möglich gehalten werden</w:t>
+            </w:r>
+          </w:p>
+        </w:tc>
+      </w:tr>
+    </w:tbl>
+    <w:p>
+      <w:pPr>
+        <w:pStyle w:val="berschrift2"/>
+      </w:pPr>
+      <w:bookmarkStart w:id="18" w:name="_Toc22396693"/>
+      <w:bookmarkStart w:id="19" w:name="_Toc161293426"/>
+      <w:bookmarkStart w:id="20" w:name="_Toc188159222"/>
+      <w:r>
+        <w:t>Stakeholder</w:t>
+      </w:r>
+      <w:bookmarkEnd w:id="18"/>
+      <w:bookmarkEnd w:id="19"/>
+      <w:bookmarkEnd w:id="20"/>
+    </w:p>
+    <w:tbl>
+      <w:tblPr>
+        <w:tblStyle w:val="HellesRaster"/>
+        <w:tblW w:w="0" w:type="auto"/>
+        <w:tblLook w:val="04A0" w:firstRow="1" w:lastRow="0" w:firstColumn="1" w:lastColumn="0" w:noHBand="0" w:noVBand="1"/>
+      </w:tblPr>
+      <w:tblGrid>
+        <w:gridCol w:w="2362"/>
+        <w:gridCol w:w="1779"/>
+        <w:gridCol w:w="1760"/>
+        <w:gridCol w:w="1652"/>
+        <w:gridCol w:w="1729"/>
+      </w:tblGrid>
+      <w:tr>
+        <w:trPr>
+          <w:cnfStyle w:val="100000000000" w:firstRow="1" w:lastRow="0" w:firstColumn="0" w:lastColumn="0" w:oddVBand="0" w:evenVBand="0" w:oddHBand="0" w:evenHBand="0" w:firstRowFirstColumn="0" w:firstRowLastColumn="0" w:lastRowFirstColumn="0" w:lastRowLastColumn="0"/>
+        </w:trPr>
+        <w:tc>
+          <w:tcPr>
+            <w:cnfStyle w:val="001000000000" w:firstRow="0" w:lastRow="0" w:firstColumn="1" w:lastColumn="0" w:oddVBand="0" w:evenVBand="0" w:oddHBand="0" w:evenHBand="0" w:firstRowFirstColumn="0" w:firstRowLastColumn="0" w:lastRowFirstColumn="0" w:lastRowLastColumn="0"/>
+            <w:tcW w:w="1841" w:type="dxa"/>
+          </w:tcPr>
+          <w:p>
+            <w:pPr>
+              <w:rPr>
+                <w:sz w:val="20"/>
+              </w:rPr>
+            </w:pPr>
+            <w:r>
+              <w:rPr>
+                <w:sz w:val="20"/>
+              </w:rPr>
+              <w:t>Rolle</w:t>
+            </w:r>
+          </w:p>
+        </w:tc>
+        <w:tc>
+          <w:tcPr>
+            <w:tcW w:w="1841" w:type="dxa"/>
+          </w:tcPr>
+          <w:p>
+            <w:pPr>
+              <w:cnfStyle w:val="100000000000" w:firstRow="1" w:lastRow="0" w:firstColumn="0" w:lastColumn="0" w:oddVBand="0" w:evenVBand="0" w:oddHBand="0" w:evenHBand="0" w:firstRowFirstColumn="0" w:firstRowLastColumn="0" w:lastRowFirstColumn="0" w:lastRowLastColumn="0"/>
+              <w:rPr>
+                <w:sz w:val="20"/>
+              </w:rPr>
+            </w:pPr>
+            <w:r>
+              <w:rPr>
+                <w:sz w:val="20"/>
+              </w:rPr>
+              <w:t>Beschreibung</w:t>
+            </w:r>
+          </w:p>
+        </w:tc>
+        <w:tc>
+          <w:tcPr>
+            <w:tcW w:w="1841" w:type="dxa"/>
+          </w:tcPr>
+          <w:p>
+            <w:pPr>
+              <w:cnfStyle w:val="100000000000" w:firstRow="1" w:lastRow="0" w:firstColumn="0" w:lastColumn="0" w:oddVBand="0" w:evenVBand="0" w:oddHBand="0" w:evenHBand="0" w:firstRowFirstColumn="0" w:firstRowLastColumn="0" w:lastRowFirstColumn="0" w:lastRowLastColumn="0"/>
+              <w:rPr>
+                <w:sz w:val="20"/>
+              </w:rPr>
+            </w:pPr>
+            <w:r>
+              <w:rPr>
+                <w:sz w:val="20"/>
+              </w:rPr>
+              <w:t>Ziel/Intention</w:t>
+            </w:r>
+          </w:p>
+        </w:tc>
+        <w:tc>
+          <w:tcPr>
+            <w:tcW w:w="1841" w:type="dxa"/>
+          </w:tcPr>
+          <w:p>
+            <w:pPr>
+              <w:cnfStyle w:val="100000000000" w:firstRow="1" w:lastRow="0" w:firstColumn="0" w:lastColumn="0" w:oddVBand="0" w:evenVBand="0" w:oddHBand="0" w:evenHBand="0" w:firstRowFirstColumn="0" w:firstRowLastColumn="0" w:lastRowFirstColumn="0" w:lastRowLastColumn="0"/>
+              <w:rPr>
+                <w:sz w:val="20"/>
+              </w:rPr>
+            </w:pPr>
+            <w:r>
+              <w:rPr>
+                <w:sz w:val="20"/>
+              </w:rPr>
+              <w:t>Kontakt</w:t>
+            </w:r>
+          </w:p>
+        </w:tc>
+        <w:tc>
+          <w:tcPr>
+            <w:tcW w:w="1842" w:type="dxa"/>
+          </w:tcPr>
+          <w:p>
+            <w:pPr>
+              <w:cnfStyle w:val="100000000000" w:firstRow="1" w:lastRow="0" w:firstColumn="0" w:lastColumn="0" w:oddVBand="0" w:evenVBand="0" w:oddHBand="0" w:evenHBand="0" w:firstRowFirstColumn="0" w:firstRowLastColumn="0" w:lastRowFirstColumn="0" w:lastRowLastColumn="0"/>
+              <w:rPr>
+                <w:sz w:val="20"/>
+              </w:rPr>
+            </w:pPr>
+            <w:r>
+              <w:rPr>
+                <w:sz w:val="20"/>
+              </w:rPr>
+              <w:t>Bemerkung</w:t>
+            </w:r>
+          </w:p>
+        </w:tc>
+      </w:tr>
+      <w:tr>
+        <w:trPr>
+          <w:cnfStyle w:val="000000100000" w:firstRow="0" w:lastRow="0" w:firstColumn="0" w:lastColumn="0" w:oddVBand="0" w:evenVBand="0" w:oddHBand="1" w:evenHBand="0" w:firstRowFirstColumn="0" w:firstRowLastColumn="0" w:lastRowFirstColumn="0" w:lastRowLastColumn="0"/>
+        </w:trPr>
+        <w:tc>
+          <w:tcPr>
+            <w:cnfStyle w:val="001000000000" w:firstRow="0" w:lastRow="0" w:firstColumn="1" w:lastColumn="0" w:oddVBand="0" w:evenVBand="0" w:oddHBand="0" w:evenHBand="0" w:firstRowFirstColumn="0" w:firstRowLastColumn="0" w:lastRowFirstColumn="0" w:lastRowLastColumn="0"/>
+            <w:tcW w:w="1841" w:type="dxa"/>
+          </w:tcPr>
+          <w:p>
+            <w:pPr>
+              <w:rPr>
+                <w:b w:val="0"/>
+                <w:sz w:val="20"/>
+              </w:rPr>
+            </w:pPr>
+            <w:r>
+              <w:rPr>
+                <w:b w:val="0"/>
+                <w:sz w:val="20"/>
+              </w:rPr>
+              <w:t>Projektmanager</w:t>
+            </w:r>
+          </w:p>
+        </w:tc>
+        <w:tc>
+          <w:tcPr>
+            <w:tcW w:w="1841" w:type="dxa"/>
+          </w:tcPr>
+          <w:p>
+            <w:pPr>
+              <w:cnfStyle w:val="000000100000" w:firstRow="0" w:lastRow="0" w:firstColumn="0" w:lastColumn="0" w:oddVBand="0" w:evenVBand="0" w:oddHBand="1" w:evenHBand="0" w:firstRowFirstColumn="0" w:firstRowLastColumn="0" w:lastRowFirstColumn="0" w:lastRowLastColumn="0"/>
+              <w:rPr>
+                <w:sz w:val="20"/>
+              </w:rPr>
+            </w:pPr>
+          </w:p>
+        </w:tc>
+        <w:tc>
+          <w:tcPr>
+            <w:tcW w:w="1841" w:type="dxa"/>
+          </w:tcPr>
+          <w:p>
+            <w:pPr>
+              <w:cnfStyle w:val="000000100000" w:firstRow="0" w:lastRow="0" w:firstColumn="0" w:lastColumn="0" w:oddVBand="0" w:evenVBand="0" w:oddHBand="1" w:evenHBand="0" w:firstRowFirstColumn="0" w:firstRowLastColumn="0" w:lastRowFirstColumn="0" w:lastRowLastColumn="0"/>
+              <w:rPr>
+                <w:sz w:val="20"/>
+              </w:rPr>
+            </w:pPr>
+          </w:p>
+        </w:tc>
+        <w:tc>
+          <w:tcPr>
+            <w:tcW w:w="1841" w:type="dxa"/>
+          </w:tcPr>
+          <w:p>
+            <w:pPr>
+              <w:cnfStyle w:val="000000100000" w:firstRow="0" w:lastRow="0" w:firstColumn="0" w:lastColumn="0" w:oddVBand="0" w:evenVBand="0" w:oddHBand="1" w:evenHBand="0" w:firstRowFirstColumn="0" w:firstRowLastColumn="0" w:lastRowFirstColumn="0" w:lastRowLastColumn="0"/>
+              <w:rPr>
+                <w:sz w:val="20"/>
+              </w:rPr>
+            </w:pPr>
+          </w:p>
+        </w:tc>
+        <w:tc>
+          <w:tcPr>
+            <w:tcW w:w="1842" w:type="dxa"/>
+          </w:tcPr>
+          <w:p>
+            <w:pPr>
+              <w:cnfStyle w:val="000000100000" w:firstRow="0" w:lastRow="0" w:firstColumn="0" w:lastColumn="0" w:oddVBand="0" w:evenVBand="0" w:oddHBand="1" w:evenHBand="0" w:firstRowFirstColumn="0" w:firstRowLastColumn="0" w:lastRowFirstColumn="0" w:lastRowLastColumn="0"/>
+              <w:rPr>
+                <w:sz w:val="20"/>
+              </w:rPr>
+            </w:pPr>
+          </w:p>
+        </w:tc>
+      </w:tr>
+      <w:tr>
+        <w:trPr>
+          <w:cnfStyle w:val="000000010000" w:firstRow="0" w:lastRow="0" w:firstColumn="0" w:lastColumn="0" w:oddVBand="0" w:evenVBand="0" w:oddHBand="0" w:evenHBand="1" w:firstRowFirstColumn="0" w:firstRowLastColumn="0" w:lastRowFirstColumn="0" w:lastRowLastColumn="0"/>
+        </w:trPr>
+        <w:tc>
+          <w:tcPr>
+            <w:cnfStyle w:val="001000000000" w:firstRow="0" w:lastRow="0" w:firstColumn="1" w:lastColumn="0" w:oddVBand="0" w:evenVBand="0" w:oddHBand="0" w:evenHBand="0" w:firstRowFirstColumn="0" w:firstRowLastColumn="0" w:lastRowFirstColumn="0" w:lastRowLastColumn="0"/>
+            <w:tcW w:w="1841" w:type="dxa"/>
+          </w:tcPr>
+          <w:p>
+            <w:pPr>
+              <w:rPr>
+                <w:b w:val="0"/>
+                <w:sz w:val="20"/>
+              </w:rPr>
+            </w:pPr>
+            <w:r>
+              <w:rPr>
+                <w:b w:val="0"/>
+                <w:sz w:val="20"/>
+              </w:rPr>
+              <w:t>Auftraggeber</w:t>
+            </w:r>
+          </w:p>
+        </w:tc>
+        <w:tc>
+          <w:tcPr>
+            <w:tcW w:w="1841" w:type="dxa"/>
+          </w:tcPr>
+          <w:p>
+            <w:pPr>
+              <w:cnfStyle w:val="000000010000" w:firstRow="0" w:lastRow="0" w:firstColumn="0" w:lastColumn="0" w:oddVBand="0" w:evenVBand="0" w:oddHBand="0" w:evenHBand="1" w:firstRowFirstColumn="0" w:firstRowLastColumn="0" w:lastRowFirstColumn="0" w:lastRowLastColumn="0"/>
+              <w:rPr>
+                <w:sz w:val="20"/>
+              </w:rPr>
+            </w:pPr>
+          </w:p>
+        </w:tc>
+        <w:tc>
+          <w:tcPr>
+            <w:tcW w:w="1841" w:type="dxa"/>
+          </w:tcPr>
+          <w:p>
+            <w:pPr>
+              <w:cnfStyle w:val="000000010000" w:firstRow="0" w:lastRow="0" w:firstColumn="0" w:lastColumn="0" w:oddVBand="0" w:evenVBand="0" w:oddHBand="0" w:evenHBand="1" w:firstRowFirstColumn="0" w:firstRowLastColumn="0" w:lastRowFirstColumn="0" w:lastRowLastColumn="0"/>
+              <w:rPr>
+                <w:sz w:val="20"/>
+              </w:rPr>
+            </w:pPr>
+          </w:p>
+        </w:tc>
+        <w:tc>
+          <w:tcPr>
+            <w:tcW w:w="1841" w:type="dxa"/>
+          </w:tcPr>
+          <w:p>
+            <w:pPr>
+              <w:cnfStyle w:val="000000010000" w:firstRow="0" w:lastRow="0" w:firstColumn="0" w:lastColumn="0" w:oddVBand="0" w:evenVBand="0" w:oddHBand="0" w:evenHBand="1" w:firstRowFirstColumn="0" w:firstRowLastColumn="0" w:lastRowFirstColumn="0" w:lastRowLastColumn="0"/>
+              <w:rPr>
+                <w:sz w:val="20"/>
+              </w:rPr>
+            </w:pPr>
+          </w:p>
+        </w:tc>
+        <w:tc>
+          <w:tcPr>
+            <w:tcW w:w="1842" w:type="dxa"/>
+          </w:tcPr>
+          <w:p>
+            <w:pPr>
+              <w:cnfStyle w:val="000000010000" w:firstRow="0" w:lastRow="0" w:firstColumn="0" w:lastColumn="0" w:oddVBand="0" w:evenVBand="0" w:oddHBand="0" w:evenHBand="1" w:firstRowFirstColumn="0" w:firstRowLastColumn="0" w:lastRowFirstColumn="0" w:lastRowLastColumn="0"/>
+              <w:rPr>
+                <w:sz w:val="20"/>
+              </w:rPr>
+            </w:pPr>
+          </w:p>
+        </w:tc>
+      </w:tr>
+      <w:tr>
+        <w:trPr>
+          <w:cnfStyle w:val="000000100000" w:firstRow="0" w:lastRow="0" w:firstColumn="0" w:lastColumn="0" w:oddVBand="0" w:evenVBand="0" w:oddHBand="1" w:evenHBand="0" w:firstRowFirstColumn="0" w:firstRowLastColumn="0" w:lastRowFirstColumn="0" w:lastRowLastColumn="0"/>
+        </w:trPr>
+        <w:tc>
+          <w:tcPr>
+            <w:cnfStyle w:val="001000000000" w:firstRow="0" w:lastRow="0" w:firstColumn="1" w:lastColumn="0" w:oddVBand="0" w:evenVBand="0" w:oddHBand="0" w:evenHBand="0" w:firstRowFirstColumn="0" w:firstRowLastColumn="0" w:lastRowFirstColumn="0" w:lastRowLastColumn="0"/>
+            <w:tcW w:w="1841" w:type="dxa"/>
+          </w:tcPr>
+          <w:p>
+            <w:pPr>
+              <w:rPr>
+                <w:b w:val="0"/>
+                <w:sz w:val="20"/>
+              </w:rPr>
+            </w:pPr>
+            <w:r>
+              <w:rPr>
+                <w:b w:val="0"/>
+                <w:sz w:val="20"/>
+              </w:rPr>
+              <w:t>Software Architekt</w:t>
+            </w:r>
+          </w:p>
+        </w:tc>
+        <w:tc>
+          <w:tcPr>
+            <w:tcW w:w="1841" w:type="dxa"/>
+          </w:tcPr>
+          <w:p>
+            <w:pPr>
+              <w:cnfStyle w:val="000000100000" w:firstRow="0" w:lastRow="0" w:firstColumn="0" w:lastColumn="0" w:oddVBand="0" w:evenVBand="0" w:oddHBand="1" w:evenHBand="0" w:firstRowFirstColumn="0" w:firstRowLastColumn="0" w:lastRowFirstColumn="0" w:lastRowLastColumn="0"/>
+              <w:rPr>
+                <w:sz w:val="20"/>
+              </w:rPr>
+            </w:pPr>
+          </w:p>
+        </w:tc>
+        <w:tc>
+          <w:tcPr>
+            <w:tcW w:w="1841" w:type="dxa"/>
+          </w:tcPr>
+          <w:p>
+            <w:pPr>
+              <w:cnfStyle w:val="000000100000" w:firstRow="0" w:lastRow="0" w:firstColumn="0" w:lastColumn="0" w:oddVBand="0" w:evenVBand="0" w:oddHBand="1" w:evenHBand="0" w:firstRowFirstColumn="0" w:firstRowLastColumn="0" w:lastRowFirstColumn="0" w:lastRowLastColumn="0"/>
+              <w:rPr>
+                <w:sz w:val="20"/>
+              </w:rPr>
+            </w:pPr>
+          </w:p>
+        </w:tc>
+        <w:tc>
+          <w:tcPr>
+            <w:tcW w:w="1841" w:type="dxa"/>
+          </w:tcPr>
+          <w:p>
+            <w:pPr>
+              <w:cnfStyle w:val="000000100000" w:firstRow="0" w:lastRow="0" w:firstColumn="0" w:lastColumn="0" w:oddVBand="0" w:evenVBand="0" w:oddHBand="1" w:evenHBand="0" w:firstRowFirstColumn="0" w:firstRowLastColumn="0" w:lastRowFirstColumn="0" w:lastRowLastColumn="0"/>
+              <w:rPr>
+                <w:sz w:val="20"/>
+              </w:rPr>
+            </w:pPr>
+          </w:p>
+        </w:tc>
+        <w:tc>
+          <w:tcPr>
+            <w:tcW w:w="1842" w:type="dxa"/>
+          </w:tcPr>
+          <w:p>
+            <w:pPr>
+              <w:cnfStyle w:val="000000100000" w:firstRow="0" w:lastRow="0" w:firstColumn="0" w:lastColumn="0" w:oddVBand="0" w:evenVBand="0" w:oddHBand="1" w:evenHBand="0" w:firstRowFirstColumn="0" w:firstRowLastColumn="0" w:lastRowFirstColumn="0" w:lastRowLastColumn="0"/>
+              <w:rPr>
+                <w:sz w:val="20"/>
+              </w:rPr>
+            </w:pPr>
+          </w:p>
+        </w:tc>
+      </w:tr>
+      <w:tr>
+        <w:trPr>
+          <w:cnfStyle w:val="000000010000" w:firstRow="0" w:lastRow="0" w:firstColumn="0" w:lastColumn="0" w:oddVBand="0" w:evenVBand="0" w:oddHBand="0" w:evenHBand="1" w:firstRowFirstColumn="0" w:firstRowLastColumn="0" w:lastRowFirstColumn="0" w:lastRowLastColumn="0"/>
+        </w:trPr>
+        <w:tc>
+          <w:tcPr>
+            <w:cnfStyle w:val="001000000000" w:firstRow="0" w:lastRow="0" w:firstColumn="1" w:lastColumn="0" w:oddVBand="0" w:evenVBand="0" w:oddHBand="0" w:evenHBand="0" w:firstRowFirstColumn="0" w:firstRowLastColumn="0" w:lastRowFirstColumn="0" w:lastRowLastColumn="0"/>
+            <w:tcW w:w="1841" w:type="dxa"/>
+          </w:tcPr>
+          <w:p>
+            <w:pPr>
+              <w:rPr>
+                <w:b w:val="0"/>
+                <w:sz w:val="20"/>
+              </w:rPr>
+            </w:pPr>
+            <w:r>
+              <w:rPr>
+                <w:b w:val="0"/>
+                <w:sz w:val="20"/>
+              </w:rPr>
+              <w:t>Anwender</w:t>
+            </w:r>
+          </w:p>
+        </w:tc>
+        <w:tc>
+          <w:tcPr>
+            <w:tcW w:w="1841" w:type="dxa"/>
+          </w:tcPr>
+          <w:p>
+            <w:pPr>
+              <w:cnfStyle w:val="000000010000" w:firstRow="0" w:lastRow="0" w:firstColumn="0" w:lastColumn="0" w:oddVBand="0" w:evenVBand="0" w:oddHBand="0" w:evenHBand="1" w:firstRowFirstColumn="0" w:firstRowLastColumn="0" w:lastRowFirstColumn="0" w:lastRowLastColumn="0"/>
+              <w:rPr>
+                <w:sz w:val="20"/>
+              </w:rPr>
+            </w:pPr>
+          </w:p>
+        </w:tc>
+        <w:tc>
+          <w:tcPr>
+            <w:tcW w:w="1841" w:type="dxa"/>
+          </w:tcPr>
+          <w:p>
+            <w:pPr>
+              <w:cnfStyle w:val="000000010000" w:firstRow="0" w:lastRow="0" w:firstColumn="0" w:lastColumn="0" w:oddVBand="0" w:evenVBand="0" w:oddHBand="0" w:evenHBand="1" w:firstRowFirstColumn="0" w:firstRowLastColumn="0" w:lastRowFirstColumn="0" w:lastRowLastColumn="0"/>
+              <w:rPr>
+                <w:sz w:val="20"/>
+              </w:rPr>
+            </w:pPr>
+          </w:p>
+        </w:tc>
+        <w:tc>
+          <w:tcPr>
+            <w:tcW w:w="1841" w:type="dxa"/>
+          </w:tcPr>
+          <w:p>
+            <w:pPr>
+              <w:cnfStyle w:val="000000010000" w:firstRow="0" w:lastRow="0" w:firstColumn="0" w:lastColumn="0" w:oddVBand="0" w:evenVBand="0" w:oddHBand="0" w:evenHBand="1" w:firstRowFirstColumn="0" w:firstRowLastColumn="0" w:lastRowFirstColumn="0" w:lastRowLastColumn="0"/>
+              <w:rPr>
+                <w:sz w:val="20"/>
+              </w:rPr>
+            </w:pPr>
+          </w:p>
+        </w:tc>
+        <w:tc>
+          <w:tcPr>
+            <w:tcW w:w="1842" w:type="dxa"/>
+          </w:tcPr>
+          <w:p>
+            <w:pPr>
+              <w:cnfStyle w:val="000000010000" w:firstRow="0" w:lastRow="0" w:firstColumn="0" w:lastColumn="0" w:oddVBand="0" w:evenVBand="0" w:oddHBand="0" w:evenHBand="1" w:firstRowFirstColumn="0" w:firstRowLastColumn="0" w:lastRowFirstColumn="0" w:lastRowLastColumn="0"/>
+              <w:rPr>
+                <w:sz w:val="20"/>
+              </w:rPr>
+            </w:pPr>
+          </w:p>
+        </w:tc>
+      </w:tr>
+      <w:tr>
+        <w:trPr>
+          <w:cnfStyle w:val="000000100000" w:firstRow="0" w:lastRow="0" w:firstColumn="0" w:lastColumn="0" w:oddVBand="0" w:evenVBand="0" w:oddHBand="1" w:evenHBand="0" w:firstRowFirstColumn="0" w:firstRowLastColumn="0" w:lastRowFirstColumn="0" w:lastRowLastColumn="0"/>
+        </w:trPr>
+        <w:tc>
+          <w:tcPr>
+            <w:cnfStyle w:val="001000000000" w:firstRow="0" w:lastRow="0" w:firstColumn="1" w:lastColumn="0" w:oddVBand="0" w:evenVBand="0" w:oddHBand="0" w:evenHBand="0" w:firstRowFirstColumn="0" w:firstRowLastColumn="0" w:lastRowFirstColumn="0" w:lastRowLastColumn="0"/>
+            <w:tcW w:w="1841" w:type="dxa"/>
+          </w:tcPr>
+          <w:p>
+            <w:pPr>
+              <w:rPr>
+                <w:b w:val="0"/>
+                <w:sz w:val="20"/>
+              </w:rPr>
+            </w:pPr>
+            <w:r>
+              <w:rPr>
+                <w:b w:val="0"/>
+                <w:sz w:val="20"/>
+              </w:rPr>
+              <w:t>Patienten</w:t>
+            </w:r>
+          </w:p>
+        </w:tc>
+        <w:tc>
+          <w:tcPr>
+            <w:tcW w:w="1841" w:type="dxa"/>
+          </w:tcPr>
+          <w:p>
+            <w:pPr>
+              <w:cnfStyle w:val="000000100000" w:firstRow="0" w:lastRow="0" w:firstColumn="0" w:lastColumn="0" w:oddVBand="0" w:evenVBand="0" w:oddHBand="1" w:evenHBand="0" w:firstRowFirstColumn="0" w:firstRowLastColumn="0" w:lastRowFirstColumn="0" w:lastRowLastColumn="0"/>
+              <w:rPr>
+                <w:sz w:val="20"/>
+              </w:rPr>
+            </w:pPr>
+          </w:p>
+        </w:tc>
+        <w:tc>
+          <w:tcPr>
+            <w:tcW w:w="1841" w:type="dxa"/>
+          </w:tcPr>
+          <w:p>
+            <w:pPr>
+              <w:cnfStyle w:val="000000100000" w:firstRow="0" w:lastRow="0" w:firstColumn="0" w:lastColumn="0" w:oddVBand="0" w:evenVBand="0" w:oddHBand="1" w:evenHBand="0" w:firstRowFirstColumn="0" w:firstRowLastColumn="0" w:lastRowFirstColumn="0" w:lastRowLastColumn="0"/>
+              <w:rPr>
+                <w:sz w:val="20"/>
+              </w:rPr>
+            </w:pPr>
+          </w:p>
+        </w:tc>
+        <w:tc>
+          <w:tcPr>
+            <w:tcW w:w="1841" w:type="dxa"/>
+          </w:tcPr>
+          <w:p>
+            <w:pPr>
+              <w:cnfStyle w:val="000000100000" w:firstRow="0" w:lastRow="0" w:firstColumn="0" w:lastColumn="0" w:oddVBand="0" w:evenVBand="0" w:oddHBand="1" w:evenHBand="0" w:firstRowFirstColumn="0" w:firstRowLastColumn="0" w:lastRowFirstColumn="0" w:lastRowLastColumn="0"/>
+              <w:rPr>
+                <w:sz w:val="20"/>
+              </w:rPr>
+            </w:pPr>
+          </w:p>
+        </w:tc>
+        <w:tc>
+          <w:tcPr>
+            <w:tcW w:w="1842" w:type="dxa"/>
+          </w:tcPr>
+          <w:p>
+            <w:pPr>
+              <w:cnfStyle w:val="000000100000" w:firstRow="0" w:lastRow="0" w:firstColumn="0" w:lastColumn="0" w:oddVBand="0" w:evenVBand="0" w:oddHBand="1" w:evenHBand="0" w:firstRowFirstColumn="0" w:firstRowLastColumn="0" w:lastRowFirstColumn="0" w:lastRowLastColumn="0"/>
+              <w:rPr>
+                <w:sz w:val="20"/>
+              </w:rPr>
+            </w:pPr>
+          </w:p>
+        </w:tc>
+      </w:tr>
+      <w:tr>
+        <w:trPr>
+          <w:cnfStyle w:val="000000010000" w:firstRow="0" w:lastRow="0" w:firstColumn="0" w:lastColumn="0" w:oddVBand="0" w:evenVBand="0" w:oddHBand="0" w:evenHBand="1" w:firstRowFirstColumn="0" w:firstRowLastColumn="0" w:lastRowFirstColumn="0" w:lastRowLastColumn="0"/>
+        </w:trPr>
+        <w:tc>
+          <w:tcPr>
+            <w:cnfStyle w:val="001000000000" w:firstRow="0" w:lastRow="0" w:firstColumn="1" w:lastColumn="0" w:oddVBand="0" w:evenVBand="0" w:oddHBand="0" w:evenHBand="0" w:firstRowFirstColumn="0" w:firstRowLastColumn="0" w:lastRowFirstColumn="0" w:lastRowLastColumn="0"/>
+            <w:tcW w:w="1841" w:type="dxa"/>
+          </w:tcPr>
+          <w:p>
+            <w:pPr>
+              <w:rPr>
+                <w:b w:val="0"/>
+                <w:sz w:val="20"/>
+              </w:rPr>
+            </w:pPr>
+            <w:r>
+              <w:rPr>
+                <w:b w:val="0"/>
+                <w:sz w:val="20"/>
+              </w:rPr>
+              <w:t>Krankenhausangestellte</w:t>
+            </w:r>
+          </w:p>
+        </w:tc>
+        <w:tc>
+          <w:tcPr>
+            <w:tcW w:w="1841" w:type="dxa"/>
+          </w:tcPr>
+          <w:p>
+            <w:pPr>
+              <w:cnfStyle w:val="000000010000" w:firstRow="0" w:lastRow="0" w:firstColumn="0" w:lastColumn="0" w:oddVBand="0" w:evenVBand="0" w:oddHBand="0" w:evenHBand="1" w:firstRowFirstColumn="0" w:firstRowLastColumn="0" w:lastRowFirstColumn="0" w:lastRowLastColumn="0"/>
+              <w:rPr>
+                <w:sz w:val="20"/>
+              </w:rPr>
+            </w:pPr>
+          </w:p>
+        </w:tc>
+        <w:tc>
+          <w:tcPr>
+            <w:tcW w:w="1841" w:type="dxa"/>
+          </w:tcPr>
+          <w:p>
+            <w:pPr>
+              <w:cnfStyle w:val="000000010000" w:firstRow="0" w:lastRow="0" w:firstColumn="0" w:lastColumn="0" w:oddVBand="0" w:evenVBand="0" w:oddHBand="0" w:evenHBand="1" w:firstRowFirstColumn="0" w:firstRowLastColumn="0" w:lastRowFirstColumn="0" w:lastRowLastColumn="0"/>
+              <w:rPr>
+                <w:sz w:val="20"/>
+              </w:rPr>
+            </w:pPr>
+          </w:p>
+        </w:tc>
+        <w:tc>
+          <w:tcPr>
+            <w:tcW w:w="1841" w:type="dxa"/>
+          </w:tcPr>
+          <w:p>
+            <w:pPr>
+              <w:cnfStyle w:val="000000010000" w:firstRow="0" w:lastRow="0" w:firstColumn="0" w:lastColumn="0" w:oddVBand="0" w:evenVBand="0" w:oddHBand="0" w:evenHBand="1" w:firstRowFirstColumn="0" w:firstRowLastColumn="0" w:lastRowFirstColumn="0" w:lastRowLastColumn="0"/>
+              <w:rPr>
+                <w:sz w:val="20"/>
+              </w:rPr>
+            </w:pPr>
+          </w:p>
+        </w:tc>
+        <w:tc>
+          <w:tcPr>
+            <w:tcW w:w="1842" w:type="dxa"/>
+          </w:tcPr>
+          <w:p>
+            <w:pPr>
+              <w:cnfStyle w:val="000000010000" w:firstRow="0" w:lastRow="0" w:firstColumn="0" w:lastColumn="0" w:oddVBand="0" w:evenVBand="0" w:oddHBand="0" w:evenHBand="1" w:firstRowFirstColumn="0" w:firstRowLastColumn="0" w:lastRowFirstColumn="0" w:lastRowLastColumn="0"/>
+              <w:rPr>
+                <w:sz w:val="20"/>
+              </w:rPr>
+            </w:pPr>
+          </w:p>
+        </w:tc>
+      </w:tr>
+      <w:tr>
+        <w:trPr>
+          <w:cnfStyle w:val="000000100000" w:firstRow="0" w:lastRow="0" w:firstColumn="0" w:lastColumn="0" w:oddVBand="0" w:evenVBand="0" w:oddHBand="1" w:evenHBand="0" w:firstRowFirstColumn="0" w:firstRowLastColumn="0" w:lastRowFirstColumn="0" w:lastRowLastColumn="0"/>
+        </w:trPr>
+        <w:tc>
+          <w:tcPr>
+            <w:cnfStyle w:val="001000000000" w:firstRow="0" w:lastRow="0" w:firstColumn="1" w:lastColumn="0" w:oddVBand="0" w:evenVBand="0" w:oddHBand="0" w:evenHBand="0" w:firstRowFirstColumn="0" w:firstRowLastColumn="0" w:lastRowFirstColumn="0" w:lastRowLastColumn="0"/>
+            <w:tcW w:w="1841" w:type="dxa"/>
+          </w:tcPr>
+          <w:p>
+            <w:pPr>
+              <w:rPr>
+                <w:b w:val="0"/>
+                <w:sz w:val="20"/>
+              </w:rPr>
+            </w:pPr>
+            <w:r>
+              <w:rPr>
+                <w:b w:val="0"/>
+                <w:sz w:val="20"/>
+              </w:rPr>
+              <w:t>IT Service</w:t>
+            </w:r>
+          </w:p>
+        </w:tc>
+        <w:tc>
+          <w:tcPr>
+            <w:tcW w:w="1841" w:type="dxa"/>
+          </w:tcPr>
+          <w:p>
+            <w:pPr>
+              <w:cnfStyle w:val="000000100000" w:firstRow="0" w:lastRow="0" w:firstColumn="0" w:lastColumn="0" w:oddVBand="0" w:evenVBand="0" w:oddHBand="1" w:evenHBand="0" w:firstRowFirstColumn="0" w:firstRowLastColumn="0" w:lastRowFirstColumn="0" w:lastRowLastColumn="0"/>
+              <w:rPr>
+                <w:sz w:val="20"/>
+              </w:rPr>
+            </w:pPr>
+          </w:p>
+        </w:tc>
+        <w:tc>
+          <w:tcPr>
+            <w:tcW w:w="1841" w:type="dxa"/>
+          </w:tcPr>
+          <w:p>
+            <w:pPr>
+              <w:cnfStyle w:val="000000100000" w:firstRow="0" w:lastRow="0" w:firstColumn="0" w:lastColumn="0" w:oddVBand="0" w:evenVBand="0" w:oddHBand="1" w:evenHBand="0" w:firstRowFirstColumn="0" w:firstRowLastColumn="0" w:lastRowFirstColumn="0" w:lastRowLastColumn="0"/>
+              <w:rPr>
+                <w:sz w:val="20"/>
+              </w:rPr>
+            </w:pPr>
+          </w:p>
+        </w:tc>
+        <w:tc>
+          <w:tcPr>
+            <w:tcW w:w="1841" w:type="dxa"/>
+          </w:tcPr>
+          <w:p>
+            <w:pPr>
+              <w:cnfStyle w:val="000000100000" w:firstRow="0" w:lastRow="0" w:firstColumn="0" w:lastColumn="0" w:oddVBand="0" w:evenVBand="0" w:oddHBand="1" w:evenHBand="0" w:firstRowFirstColumn="0" w:firstRowLastColumn="0" w:lastRowFirstColumn="0" w:lastRowLastColumn="0"/>
+              <w:rPr>
+                <w:sz w:val="20"/>
+              </w:rPr>
+            </w:pPr>
+          </w:p>
+        </w:tc>
+        <w:tc>
+          <w:tcPr>
+            <w:tcW w:w="1842" w:type="dxa"/>
+          </w:tcPr>
+          <w:p>
+            <w:pPr>
+              <w:cnfStyle w:val="000000100000" w:firstRow="0" w:lastRow="0" w:firstColumn="0" w:lastColumn="0" w:oddVBand="0" w:evenVBand="0" w:oddHBand="1" w:evenHBand="0" w:firstRowFirstColumn="0" w:firstRowLastColumn="0" w:lastRowFirstColumn="0" w:lastRowLastColumn="0"/>
+              <w:rPr>
+                <w:sz w:val="20"/>
+              </w:rPr>
+            </w:pPr>
+          </w:p>
+        </w:tc>
+      </w:tr>
+    </w:tbl>
+    <w:p>
+      <w:pPr>
+        <w:pStyle w:val="berschrift1"/>
+      </w:pPr>
+      <w:bookmarkStart w:id="21" w:name="_Toc161293427"/>
+      <w:bookmarkStart w:id="22" w:name="_Toc188159223"/>
+      <w:r>
+        <w:t>Randbedingungen</w:t>
+      </w:r>
+      <w:bookmarkEnd w:id="17"/>
+      <w:bookmarkEnd w:id="21"/>
+      <w:bookmarkEnd w:id="22"/>
+    </w:p>
+    <w:p>
+      <w:pPr>
+        <w:spacing w:before="56" w:after="113"/>
         <w:rPr>
           <w:rFonts w:cs="Arial"/>
           <w:sz w:val="20"/>
         </w:rPr>
-        <w:t>security! offen (erweiterung/OS), flexible; kein großer IT-Aufwand in Klinik</w:t>
-      </w:r>
+      </w:pPr>
+    </w:p>
+    <w:p>
+      <w:pPr>
+        <w:pStyle w:val="berschrift2"/>
+      </w:pPr>
+      <w:bookmarkStart w:id="23" w:name="_Toc22396695"/>
+      <w:bookmarkStart w:id="24" w:name="_Toc161293428"/>
+      <w:bookmarkStart w:id="25" w:name="_Toc188159224"/>
+      <w:r>
+        <w:t>Technische Randbedingungen</w:t>
+      </w:r>
+      <w:bookmarkEnd w:id="23"/>
+      <w:bookmarkEnd w:id="24"/>
+      <w:bookmarkEnd w:id="25"/>
     </w:p>
     <w:p>
       <w:pPr>
@@ -6084,13 +7206,32 @@
           <w:sz w:val="20"/>
         </w:rPr>
       </w:pPr>
+      <w:bookmarkStart w:id="26" w:name="OLE_LINK60"/>
+      <w:bookmarkStart w:id="27" w:name="OLE_LINK148"/>
       <w:r>
         <w:rPr>
           <w:rFonts w:cs="Arial"/>
           <w:sz w:val="20"/>
         </w:rPr>
-        <w:t>Aktuelle und künftige Standards nutzen</w:t>
-      </w:r>
+        <w:t>Plattformunabhängigkeit -&gt; Web</w:t>
+      </w:r>
+    </w:p>
+    <w:p>
+      <w:pPr>
+        <w:pStyle w:val="berschrift2"/>
+      </w:pPr>
+      <w:bookmarkStart w:id="28" w:name="_Toc22396696"/>
+      <w:bookmarkStart w:id="29" w:name="_Toc161293429"/>
+      <w:bookmarkStart w:id="30" w:name="_Toc188159225"/>
+      <w:bookmarkEnd w:id="26"/>
+      <w:bookmarkEnd w:id="27"/>
+      <w:r>
+        <w:lastRenderedPageBreak/>
+        <w:t>Organisatorische Randbedingungen</w:t>
+      </w:r>
+      <w:bookmarkEnd w:id="28"/>
+      <w:bookmarkEnd w:id="29"/>
+      <w:bookmarkEnd w:id="30"/>
     </w:p>
     <w:p>
       <w:pPr>
@@ -6100,59 +7241,245 @@
           <w:sz w:val="20"/>
         </w:rPr>
       </w:pPr>
-    </w:p>
-    <w:p>
-      <w:pPr>
-        <w:pStyle w:val="berschrift2"/>
-      </w:pPr>
-      <w:bookmarkStart w:id="8" w:name="_Toc22396692"/>
-      <w:bookmarkStart w:id="9" w:name="_Toc161293424"/>
-      <w:bookmarkStart w:id="10" w:name="_Toc188159220"/>
-      <w:r>
-        <w:t>Aufgabenstellung</w:t>
-      </w:r>
-      <w:bookmarkEnd w:id="8"/>
-      <w:bookmarkEnd w:id="9"/>
-      <w:bookmarkEnd w:id="10"/>
-    </w:p>
-    <w:p>
-      <w:pPr>
-        <w:spacing w:before="56" w:after="113"/>
+      <w:bookmarkStart w:id="31" w:name="OLE_LINK155"/>
+      <w:bookmarkStart w:id="32" w:name="OLE_LINK156"/>
+      <w:r>
         <w:rPr>
           <w:rFonts w:cs="Arial"/>
           <w:sz w:val="20"/>
         </w:rPr>
-      </w:pPr>
-      <w:bookmarkStart w:id="11" w:name="OLE_LINK42"/>
-      <w:bookmarkStart w:id="12" w:name="OLE_LINK43"/>
+        <w:t> </w:t>
+      </w:r>
       <w:r>
         <w:rPr>
           <w:rFonts w:cs="Arial"/>
           <w:sz w:val="20"/>
         </w:rPr>
-        <w:t>Patienten – Record aus verschiedenen Quellen je nach Anfrage vollständig aus verschiedenen Quellen zusammenbauen können</w:t>
+        <w:t>Wenig Ressourcen für Maintenance des Service</w:t>
       </w:r>
     </w:p>
     <w:p>
       <w:pPr>
         <w:pStyle w:val="berschrift2"/>
       </w:pPr>
-      <w:bookmarkStart w:id="13" w:name="_Toc22396691"/>
-      <w:bookmarkStart w:id="14" w:name="_Toc161293425"/>
-      <w:bookmarkStart w:id="15" w:name="_Toc188159221"/>
-      <w:bookmarkStart w:id="16" w:name="_Toc22396694"/>
-      <w:bookmarkEnd w:id="11"/>
-      <w:bookmarkEnd w:id="12"/>
-      <w:r>
-        <w:t>Qualitäts</w:t>
-      </w:r>
-      <w:r>
-        <w:t>ziele</w:t>
-      </w:r>
-      <w:bookmarkEnd w:id="13"/>
-      <w:bookmarkEnd w:id="14"/>
-      <w:bookmarkEnd w:id="15"/>
-    </w:p>
+      <w:bookmarkStart w:id="33" w:name="_Toc22396697"/>
+      <w:bookmarkStart w:id="34" w:name="_Toc161293430"/>
+      <w:bookmarkStart w:id="35" w:name="_Toc188159226"/>
+      <w:bookmarkEnd w:id="31"/>
+      <w:bookmarkEnd w:id="32"/>
+      <w:r>
+        <w:t>Konventionen</w:t>
+      </w:r>
+      <w:bookmarkEnd w:id="33"/>
+      <w:bookmarkEnd w:id="34"/>
+      <w:bookmarkEnd w:id="35"/>
+    </w:p>
+    <w:tbl>
+      <w:tblPr>
+        <w:tblStyle w:val="HellesRaster"/>
+        <w:tblW w:w="0" w:type="auto"/>
+        <w:tblLook w:val="04A0" w:firstRow="1" w:lastRow="0" w:firstColumn="1" w:lastColumn="0" w:noHBand="0" w:noVBand="1"/>
+      </w:tblPr>
+      <w:tblGrid>
+        <w:gridCol w:w="4603"/>
+        <w:gridCol w:w="4603"/>
+      </w:tblGrid>
+      <w:tr>
+        <w:trPr>
+          <w:cnfStyle w:val="100000000000" w:firstRow="1" w:lastRow="0" w:firstColumn="0" w:lastColumn="0" w:oddVBand="0" w:evenVBand="0" w:oddHBand="0" w:evenHBand="0" w:firstRowFirstColumn="0" w:firstRowLastColumn="0" w:lastRowFirstColumn="0" w:lastRowLastColumn="0"/>
+        </w:trPr>
+        <w:tc>
+          <w:tcPr>
+            <w:cnfStyle w:val="001000000000" w:firstRow="0" w:lastRow="0" w:firstColumn="1" w:lastColumn="0" w:oddVBand="0" w:evenVBand="0" w:oddHBand="0" w:evenHBand="0" w:firstRowFirstColumn="0" w:firstRowLastColumn="0" w:lastRowFirstColumn="0" w:lastRowLastColumn="0"/>
+            <w:tcW w:w="4603" w:type="dxa"/>
+          </w:tcPr>
+          <w:p>
+            <w:pPr>
+              <w:spacing w:before="56" w:after="113"/>
+              <w:rPr>
+                <w:rFonts w:cs="Arial"/>
+                <w:sz w:val="20"/>
+              </w:rPr>
+            </w:pPr>
+            <w:r>
+              <w:rPr>
+                <w:rFonts w:cs="Arial"/>
+                <w:sz w:val="20"/>
+              </w:rPr>
+              <w:t>Konvention</w:t>
+            </w:r>
+          </w:p>
+        </w:tc>
+        <w:tc>
+          <w:tcPr>
+            <w:tcW w:w="4603" w:type="dxa"/>
+          </w:tcPr>
+          <w:p>
+            <w:pPr>
+              <w:spacing w:before="56" w:after="113"/>
+              <w:cnfStyle w:val="100000000000" w:firstRow="1" w:lastRow="0" w:firstColumn="0" w:lastColumn="0" w:oddVBand="0" w:evenVBand="0" w:oddHBand="0" w:evenHBand="0" w:firstRowFirstColumn="0" w:firstRowLastColumn="0" w:lastRowFirstColumn="0" w:lastRowLastColumn="0"/>
+              <w:rPr>
+                <w:rFonts w:cs="Arial"/>
+                <w:sz w:val="20"/>
+              </w:rPr>
+            </w:pPr>
+            <w:r>
+              <w:rPr>
+                <w:rFonts w:cs="Arial"/>
+                <w:sz w:val="20"/>
+              </w:rPr>
+              <w:t>Erläuterung</w:t>
+            </w:r>
+          </w:p>
+        </w:tc>
+      </w:tr>
+      <w:tr>
+        <w:trPr>
+          <w:cnfStyle w:val="000000100000" w:firstRow="0" w:lastRow="0" w:firstColumn="0" w:lastColumn="0" w:oddVBand="0" w:evenVBand="0" w:oddHBand="1" w:evenHBand="0" w:firstRowFirstColumn="0" w:firstRowLastColumn="0" w:lastRowFirstColumn="0" w:lastRowLastColumn="0"/>
+        </w:trPr>
+        <w:tc>
+          <w:tcPr>
+            <w:cnfStyle w:val="001000000000" w:firstRow="0" w:lastRow="0" w:firstColumn="1" w:lastColumn="0" w:oddVBand="0" w:evenVBand="0" w:oddHBand="0" w:evenHBand="0" w:firstRowFirstColumn="0" w:firstRowLastColumn="0" w:lastRowFirstColumn="0" w:lastRowLastColumn="0"/>
+            <w:tcW w:w="4603" w:type="dxa"/>
+          </w:tcPr>
+          <w:p>
+            <w:pPr>
+              <w:spacing w:before="56" w:after="113"/>
+              <w:rPr>
+                <w:rFonts w:cs="Arial"/>
+                <w:b w:val="0"/>
+                <w:sz w:val="20"/>
+              </w:rPr>
+            </w:pPr>
+            <w:r>
+              <w:rPr>
+                <w:rFonts w:cs="Arial"/>
+                <w:b w:val="0"/>
+                <w:sz w:val="20"/>
+              </w:rPr>
+              <w:t>Architekturdokumentation</w:t>
+            </w:r>
+          </w:p>
+        </w:tc>
+        <w:tc>
+          <w:tcPr>
+            <w:tcW w:w="4603" w:type="dxa"/>
+          </w:tcPr>
+          <w:p>
+            <w:pPr>
+              <w:spacing w:before="56" w:after="113"/>
+              <w:cnfStyle w:val="000000100000" w:firstRow="0" w:lastRow="0" w:firstColumn="0" w:lastColumn="0" w:oddVBand="0" w:evenVBand="0" w:oddHBand="1" w:evenHBand="0" w:firstRowFirstColumn="0" w:firstRowLastColumn="0" w:lastRowFirstColumn="0" w:lastRowLastColumn="0"/>
+              <w:rPr>
+                <w:rFonts w:cs="Arial"/>
+                <w:sz w:val="20"/>
+              </w:rPr>
+            </w:pPr>
+            <w:r>
+              <w:rPr>
+                <w:rFonts w:cs="Arial"/>
+                <w:sz w:val="20"/>
+              </w:rPr>
+              <w:t>Gliederung nach dem deutschen arc42-Template</w:t>
+            </w:r>
+          </w:p>
+        </w:tc>
+      </w:tr>
+      <w:tr>
+        <w:trPr>
+          <w:cnfStyle w:val="000000010000" w:firstRow="0" w:lastRow="0" w:firstColumn="0" w:lastColumn="0" w:oddVBand="0" w:evenVBand="0" w:oddHBand="0" w:evenHBand="1" w:firstRowFirstColumn="0" w:firstRowLastColumn="0" w:lastRowFirstColumn="0" w:lastRowLastColumn="0"/>
+        </w:trPr>
+        <w:tc>
+          <w:tcPr>
+            <w:cnfStyle w:val="001000000000" w:firstRow="0" w:lastRow="0" w:firstColumn="1" w:lastColumn="0" w:oddVBand="0" w:evenVBand="0" w:oddHBand="0" w:evenHBand="0" w:firstRowFirstColumn="0" w:firstRowLastColumn="0" w:lastRowFirstColumn="0" w:lastRowLastColumn="0"/>
+            <w:tcW w:w="4603" w:type="dxa"/>
+          </w:tcPr>
+          <w:p>
+            <w:pPr>
+              <w:spacing w:before="56" w:after="113"/>
+              <w:rPr>
+                <w:rFonts w:cs="Arial"/>
+                <w:b w:val="0"/>
+                <w:sz w:val="20"/>
+              </w:rPr>
+            </w:pPr>
+            <w:r>
+              <w:rPr>
+                <w:rFonts w:cs="Arial"/>
+                <w:b w:val="0"/>
+                <w:sz w:val="20"/>
+              </w:rPr>
+              <w:t>Coderichtlinien</w:t>
+            </w:r>
+          </w:p>
+        </w:tc>
+        <w:tc>
+          <w:tcPr>
+            <w:tcW w:w="4603" w:type="dxa"/>
+          </w:tcPr>
+          <w:p>
+            <w:pPr>
+              <w:spacing w:before="56" w:after="113"/>
+              <w:cnfStyle w:val="000000010000" w:firstRow="0" w:lastRow="0" w:firstColumn="0" w:lastColumn="0" w:oddVBand="0" w:evenVBand="0" w:oddHBand="0" w:evenHBand="1" w:firstRowFirstColumn="0" w:firstRowLastColumn="0" w:lastRowFirstColumn="0" w:lastRowLastColumn="0"/>
+              <w:rPr>
+                <w:rFonts w:cs="Arial"/>
+                <w:sz w:val="20"/>
+              </w:rPr>
+            </w:pPr>
+          </w:p>
+        </w:tc>
+      </w:tr>
+      <w:tr>
+        <w:trPr>
+          <w:cnfStyle w:val="000000100000" w:firstRow="0" w:lastRow="0" w:firstColumn="0" w:lastColumn="0" w:oddVBand="0" w:evenVBand="0" w:oddHBand="1" w:evenHBand="0" w:firstRowFirstColumn="0" w:firstRowLastColumn="0" w:lastRowFirstColumn="0" w:lastRowLastColumn="0"/>
+        </w:trPr>
+        <w:tc>
+          <w:tcPr>
+            <w:cnfStyle w:val="001000000000" w:firstRow="0" w:lastRow="0" w:firstColumn="1" w:lastColumn="0" w:oddVBand="0" w:evenVBand="0" w:oddHBand="0" w:evenHBand="0" w:firstRowFirstColumn="0" w:firstRowLastColumn="0" w:lastRowFirstColumn="0" w:lastRowLastColumn="0"/>
+            <w:tcW w:w="4603" w:type="dxa"/>
+          </w:tcPr>
+          <w:p>
+            <w:pPr>
+              <w:spacing w:before="56" w:after="113"/>
+              <w:rPr>
+                <w:rFonts w:cs="Arial"/>
+                <w:b w:val="0"/>
+                <w:sz w:val="20"/>
+              </w:rPr>
+            </w:pPr>
+            <w:r>
+              <w:rPr>
+                <w:rFonts w:cs="Arial"/>
+                <w:b w:val="0"/>
+                <w:sz w:val="20"/>
+              </w:rPr>
+              <w:t>UML</w:t>
+            </w:r>
+          </w:p>
+        </w:tc>
+        <w:tc>
+          <w:tcPr>
+            <w:tcW w:w="4603" w:type="dxa"/>
+          </w:tcPr>
+          <w:p>
+            <w:pPr>
+              <w:spacing w:before="56" w:after="113"/>
+              <w:cnfStyle w:val="000000100000" w:firstRow="0" w:lastRow="0" w:firstColumn="0" w:lastColumn="0" w:oddVBand="0" w:evenVBand="0" w:oddHBand="1" w:evenHBand="0" w:firstRowFirstColumn="0" w:firstRowLastColumn="0" w:lastRowFirstColumn="0" w:lastRowLastColumn="0"/>
+              <w:rPr>
+                <w:rFonts w:cs="Arial"/>
+                <w:sz w:val="20"/>
+              </w:rPr>
+            </w:pPr>
+            <w:r>
+              <w:rPr>
+                <w:rFonts w:cs="Arial"/>
+                <w:sz w:val="20"/>
+              </w:rPr>
+              <w:t>UML wird zur Erstellung von Diagrammen und zur einfachen Beschreibung verwendet</w:t>
+            </w:r>
+          </w:p>
+        </w:tc>
+      </w:tr>
+    </w:tbl>
     <w:p>
       <w:pPr>
         <w:spacing w:before="56" w:after="113"/>
@@ -6161,13 +7488,47 @@
           <w:sz w:val="20"/>
         </w:rPr>
       </w:pPr>
-      <w:r>
+    </w:p>
+    <w:p>
+      <w:pPr>
+        <w:pStyle w:val="berschrift1"/>
+      </w:pPr>
+      <w:bookmarkStart w:id="36" w:name="_Toc22396698"/>
+      <w:bookmarkStart w:id="37" w:name="_Toc161293431"/>
+      <w:bookmarkStart w:id="38" w:name="_Toc188159227"/>
+      <w:r>
+        <w:t>Kontext</w:t>
+      </w:r>
+      <w:bookmarkEnd w:id="36"/>
+      <w:r>
+        <w:t>abgrenzung</w:t>
+      </w:r>
+      <w:bookmarkEnd w:id="37"/>
+      <w:bookmarkEnd w:id="38"/>
+    </w:p>
+    <w:p>
+      <w:pPr>
+        <w:spacing w:before="56" w:after="113"/>
+        <w:ind w:left="-5"/>
         <w:rPr>
           <w:rFonts w:cs="Arial"/>
           <w:sz w:val="20"/>
         </w:rPr>
-        <w:t>Hochverfügbar</w:t>
-      </w:r>
+      </w:pPr>
+    </w:p>
+    <w:p>
+      <w:pPr>
+        <w:pStyle w:val="berschrift2"/>
+      </w:pPr>
+      <w:bookmarkStart w:id="39" w:name="_Toc22396699"/>
+      <w:bookmarkStart w:id="40" w:name="_Toc161293432"/>
+      <w:bookmarkStart w:id="41" w:name="_Toc188159228"/>
+      <w:r>
+        <w:t>Fachlicher Kontext</w:t>
+      </w:r>
+      <w:bookmarkEnd w:id="39"/>
+      <w:bookmarkEnd w:id="40"/>
+      <w:bookmarkEnd w:id="41"/>
     </w:p>
     <w:p>
       <w:pPr>
@@ -6177,227 +7538,25 @@
           <w:sz w:val="20"/>
         </w:rPr>
       </w:pPr>
-      <w:r>
-        <w:rPr>
-          <w:rFonts w:cs="Arial"/>
-          <w:sz w:val="20"/>
-        </w:rPr>
-        <w:t>Unabhängig von Plattform</w:t>
-      </w:r>
     </w:p>
     <w:p>
       <w:pPr>
         <w:pStyle w:val="berschrift2"/>
       </w:pPr>
-      <w:bookmarkStart w:id="17" w:name="_Toc22396693"/>
-      <w:bookmarkStart w:id="18" w:name="_Toc161293426"/>
-      <w:bookmarkStart w:id="19" w:name="_Toc188159222"/>
-      <w:r>
-        <w:t>Stakeholder</w:t>
-      </w:r>
-      <w:bookmarkEnd w:id="17"/>
-      <w:bookmarkEnd w:id="18"/>
-      <w:bookmarkEnd w:id="19"/>
-    </w:p>
-    <w:p>
-      <w:r>
-        <w:t>Patienten</w:t>
-      </w:r>
-    </w:p>
-    <w:p>
-      <w:r>
-        <w:t>Mitarbeiter des KH</w:t>
-      </w:r>
-    </w:p>
-    <w:p>
-      <w:pPr>
-        <w:pStyle w:val="berschrift1"/>
-      </w:pPr>
-      <w:bookmarkStart w:id="20" w:name="_Toc161293427"/>
-      <w:bookmarkStart w:id="21" w:name="_Toc188159223"/>
-      <w:r>
-        <w:t>Randbedingungen</w:t>
-      </w:r>
-      <w:bookmarkEnd w:id="16"/>
-      <w:bookmarkEnd w:id="20"/>
-      <w:bookmarkEnd w:id="21"/>
-    </w:p>
-    <w:p>
-      <w:pPr>
-        <w:spacing w:before="56" w:after="113"/>
-        <w:rPr>
-          <w:rFonts w:cs="Arial"/>
-          <w:sz w:val="20"/>
-        </w:rPr>
-      </w:pPr>
-    </w:p>
-    <w:p>
-      <w:pPr>
-        <w:pStyle w:val="berschrift2"/>
-      </w:pPr>
-      <w:bookmarkStart w:id="22" w:name="_Toc22396695"/>
-      <w:bookmarkStart w:id="23" w:name="_Toc161293428"/>
-      <w:bookmarkStart w:id="24" w:name="_Toc188159224"/>
-      <w:r>
-        <w:t>Technische Randbedingungen</w:t>
-      </w:r>
-      <w:bookmarkEnd w:id="22"/>
-      <w:bookmarkEnd w:id="23"/>
-      <w:bookmarkEnd w:id="24"/>
-    </w:p>
-    <w:p>
-      <w:pPr>
-        <w:spacing w:before="56" w:after="113"/>
-        <w:rPr>
-          <w:rFonts w:cs="Arial"/>
-          <w:sz w:val="20"/>
-        </w:rPr>
-      </w:pPr>
-      <w:bookmarkStart w:id="25" w:name="OLE_LINK60"/>
-      <w:bookmarkStart w:id="26" w:name="OLE_LINK148"/>
-      <w:r>
-        <w:rPr>
-          <w:rFonts w:cs="Arial"/>
-          <w:sz w:val="20"/>
-        </w:rPr>
-        <w:t>Plattformunabhängigkeit -&gt; Web</w:t>
-      </w:r>
-    </w:p>
-    <w:p>
-      <w:pPr>
-        <w:pStyle w:val="berschrift2"/>
-      </w:pPr>
-      <w:bookmarkStart w:id="27" w:name="_Toc22396696"/>
-      <w:bookmarkStart w:id="28" w:name="_Toc161293429"/>
-      <w:bookmarkStart w:id="29" w:name="_Toc188159225"/>
-      <w:bookmarkEnd w:id="25"/>
-      <w:bookmarkEnd w:id="26"/>
-      <w:r>
-        <w:t>Organisatorische Randbedingungen</w:t>
-      </w:r>
-      <w:bookmarkEnd w:id="27"/>
-      <w:bookmarkEnd w:id="28"/>
-      <w:bookmarkEnd w:id="29"/>
-    </w:p>
-    <w:p>
-      <w:pPr>
-        <w:spacing w:before="56" w:after="113"/>
-        <w:rPr>
-          <w:rFonts w:cs="Arial"/>
-          <w:sz w:val="20"/>
-        </w:rPr>
-      </w:pPr>
-      <w:bookmarkStart w:id="30" w:name="OLE_LINK155"/>
-      <w:bookmarkStart w:id="31" w:name="OLE_LINK156"/>
-      <w:r>
-        <w:rPr>
-          <w:rFonts w:cs="Arial"/>
-          <w:sz w:val="20"/>
-        </w:rPr>
-        <w:t> </w:t>
-      </w:r>
-      <w:r>
-        <w:rPr>
-          <w:rFonts w:cs="Arial"/>
-          <w:sz w:val="20"/>
-        </w:rPr>
-        <w:t>Wenig Ressourcen für Maintenance des Service</w:t>
-      </w:r>
-    </w:p>
-    <w:p>
-      <w:pPr>
-        <w:pStyle w:val="berschrift2"/>
-      </w:pPr>
-      <w:bookmarkStart w:id="32" w:name="_Toc22396697"/>
-      <w:bookmarkStart w:id="33" w:name="_Toc161293430"/>
-      <w:bookmarkStart w:id="34" w:name="_Toc188159226"/>
-      <w:bookmarkEnd w:id="30"/>
-      <w:bookmarkEnd w:id="31"/>
-      <w:r>
-        <w:t>Konventionen</w:t>
-      </w:r>
-      <w:bookmarkEnd w:id="32"/>
-      <w:bookmarkEnd w:id="33"/>
-      <w:bookmarkEnd w:id="34"/>
-    </w:p>
-    <w:p>
-      <w:pPr>
-        <w:spacing w:before="56" w:after="113"/>
-        <w:rPr>
-          <w:rFonts w:cs="Arial"/>
-          <w:sz w:val="20"/>
-        </w:rPr>
-      </w:pPr>
-    </w:p>
-    <w:p>
-      <w:pPr>
-        <w:pStyle w:val="berschrift1"/>
-      </w:pPr>
-      <w:bookmarkStart w:id="35" w:name="_Toc22396698"/>
-      <w:bookmarkStart w:id="36" w:name="_Toc161293431"/>
-      <w:bookmarkStart w:id="37" w:name="_Toc188159227"/>
-      <w:r>
-        <w:t>Kontext</w:t>
-      </w:r>
-      <w:bookmarkEnd w:id="35"/>
-      <w:r>
-        <w:t>abgrenzung</w:t>
-      </w:r>
-      <w:bookmarkEnd w:id="36"/>
-      <w:bookmarkEnd w:id="37"/>
-    </w:p>
-    <w:p>
-      <w:pPr>
-        <w:spacing w:before="56" w:after="113"/>
-        <w:ind w:left="-5"/>
-        <w:rPr>
-          <w:rFonts w:cs="Arial"/>
-          <w:sz w:val="20"/>
-        </w:rPr>
-      </w:pPr>
-    </w:p>
-    <w:p>
-      <w:pPr>
-        <w:pStyle w:val="berschrift2"/>
-      </w:pPr>
-      <w:bookmarkStart w:id="38" w:name="_Toc22396699"/>
-      <w:bookmarkStart w:id="39" w:name="_Toc161293432"/>
-      <w:bookmarkStart w:id="40" w:name="_Toc188159228"/>
-      <w:r>
-        <w:t>Fachlicher Kontext</w:t>
-      </w:r>
-      <w:bookmarkEnd w:id="38"/>
-      <w:bookmarkEnd w:id="39"/>
-      <w:bookmarkEnd w:id="40"/>
-    </w:p>
-    <w:p>
-      <w:pPr>
-        <w:spacing w:before="56" w:after="113"/>
-        <w:rPr>
-          <w:rFonts w:cs="Arial"/>
-          <w:sz w:val="20"/>
-        </w:rPr>
-      </w:pPr>
-    </w:p>
-    <w:p>
-      <w:pPr>
-        <w:pStyle w:val="berschrift2"/>
-      </w:pPr>
-      <w:bookmarkStart w:id="41" w:name="_Toc22396700"/>
-      <w:bookmarkStart w:id="42" w:name="_Toc161293433"/>
-      <w:bookmarkStart w:id="43" w:name="_Toc188159229"/>
-      <w:r>
-        <w:lastRenderedPageBreak/>
+      <w:bookmarkStart w:id="42" w:name="_Toc22396700"/>
+      <w:bookmarkStart w:id="43" w:name="_Toc161293433"/>
+      <w:bookmarkStart w:id="44" w:name="_Toc188159229"/>
+      <w:r>
         <w:t>Technischer- oder Verteilungskontext</w:t>
       </w:r>
-      <w:bookmarkEnd w:id="41"/>
       <w:bookmarkEnd w:id="42"/>
       <w:bookmarkEnd w:id="43"/>
+      <w:bookmarkEnd w:id="44"/>
       <w:r>
         <w:t xml:space="preserve"> </w:t>
       </w:r>
-      <w:bookmarkStart w:id="44" w:name="OLE_LINK65"/>
-      <w:bookmarkStart w:id="45" w:name="OLE_LINK66"/>
+      <w:bookmarkStart w:id="45" w:name="OLE_LINK65"/>
+      <w:bookmarkStart w:id="46" w:name="OLE_LINK66"/>
     </w:p>
     <w:p/>
     <w:p>
@@ -6413,8 +7572,8 @@
         </w:rPr>
         <w:t>Externe Schnittstellen</w:t>
       </w:r>
-      <w:bookmarkStart w:id="46" w:name="OLE_LINK37"/>
-      <w:bookmarkStart w:id="47" w:name="OLE_LINK38"/>
+      <w:bookmarkStart w:id="47" w:name="OLE_LINK37"/>
+      <w:bookmarkStart w:id="48" w:name="OLE_LINK38"/>
     </w:p>
     <w:p>
       <w:pPr>
@@ -6516,19 +7675,19 @@
       <w:pPr>
         <w:pStyle w:val="berschrift1"/>
       </w:pPr>
-      <w:bookmarkStart w:id="48" w:name="_Toc188159230"/>
-      <w:bookmarkEnd w:id="44"/>
+      <w:bookmarkStart w:id="49" w:name="_Toc188159230"/>
       <w:bookmarkEnd w:id="45"/>
       <w:bookmarkEnd w:id="46"/>
       <w:bookmarkEnd w:id="47"/>
+      <w:bookmarkEnd w:id="48"/>
       <w:r>
         <w:t>Lösungsstrategie</w:t>
       </w:r>
-      <w:bookmarkEnd w:id="48"/>
-    </w:p>
-    <w:p>
-      <w:bookmarkStart w:id="49" w:name="OLE_LINK67"/>
-      <w:bookmarkStart w:id="50" w:name="OLE_LINK68"/>
+      <w:bookmarkEnd w:id="49"/>
+    </w:p>
+    <w:p>
+      <w:bookmarkStart w:id="50" w:name="OLE_LINK67"/>
+      <w:bookmarkStart w:id="51" w:name="OLE_LINK68"/>
       <w:r>
         <w:t>Webpage</w:t>
       </w:r>
@@ -6537,15 +7696,15 @@
       <w:pPr>
         <w:pStyle w:val="berschrift1"/>
       </w:pPr>
-      <w:bookmarkStart w:id="51" w:name="_Toc161293445"/>
-      <w:bookmarkStart w:id="52" w:name="_Toc188159231"/>
-      <w:bookmarkEnd w:id="49"/>
+      <w:bookmarkStart w:id="52" w:name="_Toc161293445"/>
+      <w:bookmarkStart w:id="53" w:name="_Toc188159231"/>
       <w:bookmarkEnd w:id="50"/>
+      <w:bookmarkEnd w:id="51"/>
       <w:r>
         <w:t>Bausteinsicht</w:t>
       </w:r>
-      <w:bookmarkEnd w:id="51"/>
       <w:bookmarkEnd w:id="52"/>
+      <w:bookmarkEnd w:id="53"/>
     </w:p>
     <w:p>
       <w:pPr>
@@ -8490,7 +9649,6 @@
         </w:numPr>
       </w:pPr>
       <w:r>
-        <w:lastRenderedPageBreak/>
         <w:t>Pipes and Filters ändert die Anfrage sodass die Anfrage für das Endgerät opt</w:t>
       </w:r>
       <w:r>
@@ -8546,13 +9704,13 @@
       <w:pPr>
         <w:pStyle w:val="berschrift1"/>
       </w:pPr>
-      <w:bookmarkStart w:id="53" w:name="_Toc161293449"/>
-      <w:bookmarkStart w:id="54" w:name="_Toc188159235"/>
+      <w:bookmarkStart w:id="54" w:name="_Toc161293449"/>
+      <w:bookmarkStart w:id="55" w:name="_Toc188159235"/>
       <w:r>
         <w:t>Laufzeitsicht</w:t>
       </w:r>
-      <w:bookmarkEnd w:id="53"/>
       <w:bookmarkEnd w:id="54"/>
+      <w:bookmarkEnd w:id="55"/>
     </w:p>
     <w:p>
       <w:pPr>
@@ -8565,13 +9723,13 @@
       <w:pPr>
         <w:pStyle w:val="berschrift1"/>
       </w:pPr>
-      <w:bookmarkStart w:id="55" w:name="_Toc161293454"/>
-      <w:bookmarkStart w:id="56" w:name="_Toc188159240"/>
+      <w:bookmarkStart w:id="56" w:name="_Toc161293454"/>
+      <w:bookmarkStart w:id="57" w:name="_Toc188159240"/>
       <w:r>
         <w:t>Verteilungssicht</w:t>
       </w:r>
-      <w:bookmarkEnd w:id="55"/>
       <w:bookmarkEnd w:id="56"/>
+      <w:bookmarkEnd w:id="57"/>
     </w:p>
     <w:p>
       <w:pPr>
@@ -8586,13 +9744,13 @@
       <w:pPr>
         <w:pStyle w:val="berschrift1"/>
       </w:pPr>
-      <w:bookmarkStart w:id="57" w:name="_Toc161293460"/>
-      <w:bookmarkStart w:id="58" w:name="_Toc188159243"/>
+      <w:bookmarkStart w:id="58" w:name="_Toc161293460"/>
+      <w:bookmarkStart w:id="59" w:name="_Toc188159243"/>
       <w:r>
         <w:t>Konzepte</w:t>
       </w:r>
-      <w:bookmarkEnd w:id="57"/>
       <w:bookmarkEnd w:id="58"/>
+      <w:bookmarkEnd w:id="59"/>
     </w:p>
     <w:p>
       <w:pPr>
@@ -8607,14 +9765,14 @@
       <w:pPr>
         <w:pStyle w:val="berschrift2"/>
       </w:pPr>
-      <w:bookmarkStart w:id="59" w:name="_Toc188159244"/>
-      <w:bookmarkStart w:id="60" w:name="OLE_LINK29"/>
-      <w:bookmarkStart w:id="61" w:name="OLE_LINK30"/>
-      <w:bookmarkStart w:id="62" w:name="_Toc161293461"/>
+      <w:bookmarkStart w:id="60" w:name="_Toc188159244"/>
+      <w:bookmarkStart w:id="61" w:name="OLE_LINK29"/>
+      <w:bookmarkStart w:id="62" w:name="OLE_LINK30"/>
+      <w:bookmarkStart w:id="63" w:name="_Toc161293461"/>
       <w:r>
         <w:t>Fachliche Strukturen und Modelle</w:t>
       </w:r>
-      <w:bookmarkEnd w:id="59"/>
+      <w:bookmarkEnd w:id="60"/>
     </w:p>
     <w:p>
       <w:pPr>
@@ -8629,9 +9787,9 @@
           <w:szCs w:val="28"/>
         </w:rPr>
       </w:pPr>
-      <w:bookmarkStart w:id="63" w:name="_Toc188159245"/>
-      <w:bookmarkEnd w:id="60"/>
+      <w:bookmarkStart w:id="64" w:name="_Toc188159245"/>
       <w:bookmarkEnd w:id="61"/>
+      <w:bookmarkEnd w:id="62"/>
     </w:p>
     <w:p>
       <w:pPr>
@@ -8640,7 +9798,7 @@
       <w:r>
         <w:t>Typische Muster und Strukturen</w:t>
       </w:r>
-      <w:bookmarkEnd w:id="63"/>
+      <w:bookmarkEnd w:id="64"/>
     </w:p>
     <w:p>
       <w:pPr>
@@ -8682,6 +9840,7 @@
         <w:t xml:space="preserve">Anfrage </w:t>
       </w:r>
       <w:r>
+        <w:lastRenderedPageBreak/>
         <w:t xml:space="preserve">(siehe pipes and filters) </w:t>
       </w:r>
       <w:r>
@@ -9762,7 +10921,6 @@
     <w:p/>
     <w:p>
       <w:r>
-        <w:lastRenderedPageBreak/>
         <w:t xml:space="preserve">Für </w:t>
       </w:r>
       <w:r>
@@ -9814,7 +10972,7 @@
       <w:pPr>
         <w:jc w:val="center"/>
       </w:pPr>
-      <w:ins w:id="64" w:author="Bernhard Stoeckl" w:date="2014-11-03T19:54:00Z">
+      <w:ins w:id="65" w:author="Bernhard Stoeckl" w:date="2014-11-03T19:54:00Z">
         <w:r>
           <w:rPr>
             <w:noProof/>
@@ -9926,7 +11084,7 @@
       <w:pPr>
         <w:jc w:val="center"/>
       </w:pPr>
-      <w:ins w:id="65" w:author="Bernhard Stoeckl" w:date="2014-11-03T19:52:00Z">
+      <w:ins w:id="66" w:author="Bernhard Stoeckl" w:date="2014-11-03T19:52:00Z">
         <w:r>
           <w:rPr>
             <w:noProof/>
@@ -9995,7 +11153,7 @@
       <w:pPr>
         <w:jc w:val="center"/>
       </w:pPr>
-      <w:ins w:id="66" w:author="Bernhard Stoeckl" w:date="2014-11-05T18:41:00Z">
+      <w:ins w:id="67" w:author="Bernhard Stoeckl" w:date="2014-11-05T18:41:00Z">
         <w:r>
           <w:rPr>
             <w:noProof/>
@@ -11835,25 +12993,25 @@
       <w:pPr>
         <w:pStyle w:val="berschrift2"/>
       </w:pPr>
-      <w:bookmarkStart w:id="67" w:name="_Toc188159246"/>
+      <w:bookmarkStart w:id="68" w:name="_Toc188159246"/>
       <w:r>
         <w:t>Persistenz</w:t>
       </w:r>
-      <w:bookmarkEnd w:id="62"/>
-      <w:bookmarkEnd w:id="67"/>
+      <w:bookmarkEnd w:id="63"/>
+      <w:bookmarkEnd w:id="68"/>
     </w:p>
     <w:p/>
     <w:p>
       <w:pPr>
         <w:pStyle w:val="berschrift2"/>
       </w:pPr>
-      <w:bookmarkStart w:id="68" w:name="_Toc161293462"/>
-      <w:bookmarkStart w:id="69" w:name="_Toc188159247"/>
+      <w:bookmarkStart w:id="69" w:name="_Toc161293462"/>
+      <w:bookmarkStart w:id="70" w:name="_Toc188159247"/>
       <w:r>
         <w:t>Benutzungsoberfläche</w:t>
       </w:r>
-      <w:bookmarkEnd w:id="68"/>
       <w:bookmarkEnd w:id="69"/>
+      <w:bookmarkEnd w:id="70"/>
     </w:p>
     <w:p>
       <w:r>
@@ -11864,27 +13022,27 @@
       <w:pPr>
         <w:pStyle w:val="berschrift2"/>
       </w:pPr>
-      <w:bookmarkStart w:id="70" w:name="_Toc161293463"/>
-      <w:bookmarkStart w:id="71" w:name="_Toc188159248"/>
+      <w:bookmarkStart w:id="71" w:name="_Toc161293463"/>
+      <w:bookmarkStart w:id="72" w:name="_Toc188159248"/>
       <w:r>
         <w:lastRenderedPageBreak/>
         <w:t>Ergonomie</w:t>
       </w:r>
-      <w:bookmarkEnd w:id="70"/>
       <w:bookmarkEnd w:id="71"/>
+      <w:bookmarkEnd w:id="72"/>
     </w:p>
     <w:p/>
     <w:p>
       <w:pPr>
         <w:pStyle w:val="berschrift2"/>
       </w:pPr>
-      <w:bookmarkStart w:id="72" w:name="_Toc161293464"/>
-      <w:bookmarkStart w:id="73" w:name="_Toc188159249"/>
+      <w:bookmarkStart w:id="73" w:name="_Toc161293464"/>
+      <w:bookmarkStart w:id="74" w:name="_Toc188159249"/>
       <w:r>
         <w:t>Ablaufsteuerung</w:t>
       </w:r>
-      <w:bookmarkEnd w:id="72"/>
       <w:bookmarkEnd w:id="73"/>
+      <w:bookmarkEnd w:id="74"/>
     </w:p>
     <w:p>
       <w:pPr>
@@ -11899,13 +13057,13 @@
       <w:pPr>
         <w:pStyle w:val="berschrift2"/>
       </w:pPr>
-      <w:bookmarkStart w:id="74" w:name="_Toc161293465"/>
-      <w:bookmarkStart w:id="75" w:name="_Toc188159250"/>
+      <w:bookmarkStart w:id="75" w:name="_Toc161293465"/>
+      <w:bookmarkStart w:id="76" w:name="_Toc188159250"/>
       <w:r>
         <w:t>Transaktionsbehandlung</w:t>
       </w:r>
-      <w:bookmarkEnd w:id="74"/>
       <w:bookmarkEnd w:id="75"/>
+      <w:bookmarkEnd w:id="76"/>
     </w:p>
     <w:p>
       <w:pPr>
@@ -11920,13 +13078,13 @@
       <w:pPr>
         <w:pStyle w:val="berschrift2"/>
       </w:pPr>
-      <w:bookmarkStart w:id="76" w:name="_Toc161293466"/>
-      <w:bookmarkStart w:id="77" w:name="_Toc188159251"/>
+      <w:bookmarkStart w:id="77" w:name="_Toc161293466"/>
+      <w:bookmarkStart w:id="78" w:name="_Toc188159251"/>
       <w:r>
         <w:t>Sessionbehandlung</w:t>
       </w:r>
-      <w:bookmarkEnd w:id="76"/>
       <w:bookmarkEnd w:id="77"/>
+      <w:bookmarkEnd w:id="78"/>
     </w:p>
     <w:p>
       <w:pPr>
@@ -11941,13 +13099,13 @@
       <w:pPr>
         <w:pStyle w:val="berschrift2"/>
       </w:pPr>
-      <w:bookmarkStart w:id="78" w:name="_Toc161293467"/>
-      <w:bookmarkStart w:id="79" w:name="_Toc188159252"/>
+      <w:bookmarkStart w:id="79" w:name="_Toc161293467"/>
+      <w:bookmarkStart w:id="80" w:name="_Toc188159252"/>
       <w:r>
         <w:t>Sicherheit</w:t>
       </w:r>
-      <w:bookmarkEnd w:id="78"/>
       <w:bookmarkEnd w:id="79"/>
+      <w:bookmarkEnd w:id="80"/>
     </w:p>
     <w:p>
       <w:pPr>
@@ -11969,13 +13127,13 @@
       <w:pPr>
         <w:pStyle w:val="berschrift2"/>
       </w:pPr>
-      <w:bookmarkStart w:id="80" w:name="_Toc161293468"/>
-      <w:bookmarkStart w:id="81" w:name="_Toc188159253"/>
+      <w:bookmarkStart w:id="81" w:name="_Toc161293468"/>
+      <w:bookmarkStart w:id="82" w:name="_Toc188159253"/>
       <w:r>
         <w:t>Kommunikation und Integration mit anderen IT-Systemen</w:t>
       </w:r>
-      <w:bookmarkEnd w:id="80"/>
       <w:bookmarkEnd w:id="81"/>
+      <w:bookmarkEnd w:id="82"/>
     </w:p>
     <w:p>
       <w:pPr>
@@ -11997,13 +13155,13 @@
       <w:pPr>
         <w:pStyle w:val="berschrift2"/>
       </w:pPr>
-      <w:bookmarkStart w:id="82" w:name="_Toc161293469"/>
-      <w:bookmarkStart w:id="83" w:name="_Toc188159254"/>
+      <w:bookmarkStart w:id="83" w:name="_Toc161293469"/>
+      <w:bookmarkStart w:id="84" w:name="_Toc188159254"/>
       <w:r>
         <w:t>Verteilung</w:t>
       </w:r>
-      <w:bookmarkEnd w:id="82"/>
       <w:bookmarkEnd w:id="83"/>
+      <w:bookmarkEnd w:id="84"/>
     </w:p>
     <w:p>
       <w:pPr>
@@ -12018,13 +13176,13 @@
       <w:pPr>
         <w:pStyle w:val="berschrift2"/>
       </w:pPr>
-      <w:bookmarkStart w:id="84" w:name="_Toc161293479"/>
-      <w:bookmarkStart w:id="85" w:name="_Toc188159255"/>
+      <w:bookmarkStart w:id="85" w:name="_Toc161293479"/>
+      <w:bookmarkStart w:id="86" w:name="_Toc188159255"/>
       <w:r>
         <w:t>Plausibilisierung und Validierung</w:t>
       </w:r>
-      <w:bookmarkEnd w:id="84"/>
       <w:bookmarkEnd w:id="85"/>
+      <w:bookmarkEnd w:id="86"/>
     </w:p>
     <w:p>
       <w:pPr>
@@ -12039,13 +13197,13 @@
       <w:pPr>
         <w:pStyle w:val="berschrift2"/>
       </w:pPr>
-      <w:bookmarkStart w:id="86" w:name="_Toc161293470"/>
-      <w:bookmarkStart w:id="87" w:name="_Toc188159256"/>
+      <w:bookmarkStart w:id="87" w:name="_Toc161293470"/>
+      <w:bookmarkStart w:id="88" w:name="_Toc188159256"/>
       <w:r>
         <w:t>Ausnahme-/Fehlerbehandlung</w:t>
       </w:r>
-      <w:bookmarkEnd w:id="86"/>
       <w:bookmarkEnd w:id="87"/>
+      <w:bookmarkEnd w:id="88"/>
     </w:p>
     <w:p>
       <w:pPr>
@@ -12060,26 +13218,26 @@
       <w:pPr>
         <w:pStyle w:val="berschrift2"/>
       </w:pPr>
-      <w:bookmarkStart w:id="88" w:name="_Toc161293471"/>
-      <w:bookmarkStart w:id="89" w:name="_Toc188159257"/>
+      <w:bookmarkStart w:id="89" w:name="_Toc161293471"/>
+      <w:bookmarkStart w:id="90" w:name="_Toc188159257"/>
       <w:r>
         <w:t>Management des Systems &amp; Administrierbarkeit</w:t>
       </w:r>
-      <w:bookmarkEnd w:id="88"/>
       <w:bookmarkEnd w:id="89"/>
+      <w:bookmarkEnd w:id="90"/>
     </w:p>
     <w:p/>
     <w:p>
       <w:pPr>
         <w:pStyle w:val="berschrift2"/>
       </w:pPr>
-      <w:bookmarkStart w:id="90" w:name="_Toc161293472"/>
-      <w:bookmarkStart w:id="91" w:name="_Toc188159258"/>
+      <w:bookmarkStart w:id="91" w:name="_Toc161293472"/>
+      <w:bookmarkStart w:id="92" w:name="_Toc188159258"/>
       <w:r>
         <w:t>Logging, Protokollierung, Tracing</w:t>
       </w:r>
-      <w:bookmarkEnd w:id="90"/>
       <w:bookmarkEnd w:id="91"/>
+      <w:bookmarkEnd w:id="92"/>
       <w:r>
         <w:t xml:space="preserve"> </w:t>
       </w:r>
@@ -12101,13 +13259,13 @@
       <w:pPr>
         <w:pStyle w:val="berschrift2"/>
       </w:pPr>
-      <w:bookmarkStart w:id="92" w:name="_Toc161293473"/>
-      <w:bookmarkStart w:id="93" w:name="_Toc188159259"/>
+      <w:bookmarkStart w:id="93" w:name="_Toc161293473"/>
+      <w:bookmarkStart w:id="94" w:name="_Toc188159259"/>
       <w:r>
         <w:t>Geschäftsregeln</w:t>
       </w:r>
-      <w:bookmarkEnd w:id="92"/>
       <w:bookmarkEnd w:id="93"/>
+      <w:bookmarkEnd w:id="94"/>
     </w:p>
     <w:p>
       <w:pPr>
@@ -12117,22 +13275,22 @@
           <w:sz w:val="20"/>
         </w:rPr>
       </w:pPr>
-      <w:bookmarkStart w:id="94" w:name="OLE_LINK117"/>
-      <w:bookmarkStart w:id="95" w:name="OLE_LINK118"/>
+      <w:bookmarkStart w:id="95" w:name="OLE_LINK117"/>
+      <w:bookmarkStart w:id="96" w:name="OLE_LINK118"/>
     </w:p>
     <w:p>
       <w:pPr>
         <w:pStyle w:val="berschrift2"/>
       </w:pPr>
-      <w:bookmarkStart w:id="96" w:name="_Toc161293474"/>
-      <w:bookmarkStart w:id="97" w:name="_Toc188159260"/>
-      <w:bookmarkEnd w:id="94"/>
+      <w:bookmarkStart w:id="97" w:name="_Toc161293474"/>
+      <w:bookmarkStart w:id="98" w:name="_Toc188159260"/>
       <w:bookmarkEnd w:id="95"/>
+      <w:bookmarkEnd w:id="96"/>
       <w:r>
         <w:t>Konfigurierbarkeit</w:t>
       </w:r>
-      <w:bookmarkEnd w:id="96"/>
       <w:bookmarkEnd w:id="97"/>
+      <w:bookmarkEnd w:id="98"/>
     </w:p>
     <w:p>
       <w:pPr>
@@ -12145,14 +13303,14 @@
       <w:pPr>
         <w:pStyle w:val="berschrift2"/>
       </w:pPr>
-      <w:bookmarkStart w:id="98" w:name="_Toc161293475"/>
-      <w:bookmarkStart w:id="99" w:name="_Toc188159261"/>
+      <w:bookmarkStart w:id="99" w:name="_Toc161293475"/>
+      <w:bookmarkStart w:id="100" w:name="_Toc188159261"/>
       <w:r>
         <w:lastRenderedPageBreak/>
         <w:t>Parallelisierung und Threading</w:t>
       </w:r>
-      <w:bookmarkEnd w:id="98"/>
       <w:bookmarkEnd w:id="99"/>
+      <w:bookmarkEnd w:id="100"/>
     </w:p>
     <w:p>
       <w:pPr>
@@ -12167,13 +13325,13 @@
       <w:pPr>
         <w:pStyle w:val="berschrift2"/>
       </w:pPr>
-      <w:bookmarkStart w:id="100" w:name="_Toc161293476"/>
-      <w:bookmarkStart w:id="101" w:name="_Toc188159262"/>
+      <w:bookmarkStart w:id="101" w:name="_Toc161293476"/>
+      <w:bookmarkStart w:id="102" w:name="_Toc188159262"/>
       <w:r>
         <w:t>Internationalisierung</w:t>
       </w:r>
-      <w:bookmarkEnd w:id="100"/>
       <w:bookmarkEnd w:id="101"/>
+      <w:bookmarkEnd w:id="102"/>
     </w:p>
     <w:p>
       <w:pPr>
@@ -12188,13 +13346,13 @@
       <w:pPr>
         <w:pStyle w:val="berschrift2"/>
       </w:pPr>
-      <w:bookmarkStart w:id="102" w:name="_Toc161293477"/>
-      <w:bookmarkStart w:id="103" w:name="_Toc188159263"/>
+      <w:bookmarkStart w:id="103" w:name="_Toc161293477"/>
+      <w:bookmarkStart w:id="104" w:name="_Toc188159263"/>
       <w:r>
         <w:t>Migration</w:t>
       </w:r>
-      <w:bookmarkEnd w:id="102"/>
       <w:bookmarkEnd w:id="103"/>
+      <w:bookmarkEnd w:id="104"/>
     </w:p>
     <w:p>
       <w:pPr>
@@ -12210,13 +13368,13 @@
       <w:pPr>
         <w:pStyle w:val="berschrift2"/>
       </w:pPr>
-      <w:bookmarkStart w:id="104" w:name="_Toc161293478"/>
-      <w:bookmarkStart w:id="105" w:name="_Toc188159264"/>
+      <w:bookmarkStart w:id="105" w:name="_Toc161293478"/>
+      <w:bookmarkStart w:id="106" w:name="_Toc188159264"/>
       <w:r>
         <w:t>Testbarkeit</w:t>
       </w:r>
-      <w:bookmarkEnd w:id="104"/>
       <w:bookmarkEnd w:id="105"/>
+      <w:bookmarkEnd w:id="106"/>
     </w:p>
     <w:p>
       <w:pPr>
@@ -12231,11 +13389,11 @@
       <w:pPr>
         <w:pStyle w:val="berschrift2"/>
       </w:pPr>
-      <w:bookmarkStart w:id="106" w:name="_Toc188159265"/>
+      <w:bookmarkStart w:id="107" w:name="_Toc188159265"/>
       <w:r>
         <w:t>Skalierung, Clustering</w:t>
       </w:r>
-      <w:bookmarkEnd w:id="106"/>
+      <w:bookmarkEnd w:id="107"/>
     </w:p>
     <w:p>
       <w:pPr>
@@ -12250,17 +13408,17 @@
       <w:pPr>
         <w:pStyle w:val="berschrift2"/>
       </w:pPr>
-      <w:bookmarkStart w:id="107" w:name="_Toc188159266"/>
-      <w:bookmarkStart w:id="108" w:name="OLE_LINK31"/>
-      <w:bookmarkStart w:id="109" w:name="OLE_LINK32"/>
+      <w:bookmarkStart w:id="108" w:name="_Toc188159266"/>
+      <w:bookmarkStart w:id="109" w:name="OLE_LINK31"/>
+      <w:bookmarkStart w:id="110" w:name="OLE_LINK32"/>
       <w:r>
         <w:t>Hochverfügbarkeit</w:t>
       </w:r>
-      <w:bookmarkEnd w:id="107"/>
+      <w:bookmarkEnd w:id="108"/>
     </w:p>
     <w:p/>
-    <w:bookmarkEnd w:id="108"/>
     <w:bookmarkEnd w:id="109"/>
+    <w:bookmarkEnd w:id="110"/>
     <w:p>
       <w:pPr>
         <w:pStyle w:val="berschrift2"/>
@@ -12291,13 +13449,13 @@
       <w:pPr>
         <w:pStyle w:val="berschrift1"/>
       </w:pPr>
-      <w:bookmarkStart w:id="110" w:name="_Toc161293482"/>
-      <w:bookmarkStart w:id="111" w:name="_Toc188159267"/>
+      <w:bookmarkStart w:id="111" w:name="_Toc161293482"/>
+      <w:bookmarkStart w:id="112" w:name="_Toc188159267"/>
       <w:r>
         <w:t>Entwurfsentscheidungen</w:t>
       </w:r>
-      <w:bookmarkEnd w:id="110"/>
       <w:bookmarkEnd w:id="111"/>
+      <w:bookmarkEnd w:id="112"/>
     </w:p>
     <w:p>
       <w:pPr>
@@ -12312,28 +13470,28 @@
       <w:pPr>
         <w:pStyle w:val="berschrift1"/>
       </w:pPr>
-      <w:bookmarkStart w:id="112" w:name="_Toc161293485"/>
-      <w:bookmarkStart w:id="113" w:name="_Toc188159270"/>
+      <w:bookmarkStart w:id="113" w:name="_Toc161293485"/>
+      <w:bookmarkStart w:id="114" w:name="_Toc188159270"/>
       <w:r>
         <w:t>Qualitätss</w:t>
       </w:r>
       <w:r>
         <w:t>zenarien</w:t>
       </w:r>
-      <w:bookmarkEnd w:id="112"/>
       <w:bookmarkEnd w:id="113"/>
+      <w:bookmarkEnd w:id="114"/>
     </w:p>
     <w:p/>
     <w:p>
       <w:pPr>
         <w:pStyle w:val="berschrift2"/>
       </w:pPr>
-      <w:bookmarkStart w:id="114" w:name="_Toc188159271"/>
+      <w:bookmarkStart w:id="115" w:name="_Toc188159271"/>
       <w:r>
         <w:lastRenderedPageBreak/>
         <w:t>Qualit</w:t>
       </w:r>
-      <w:ins w:id="115" w:author="Mario Murrent" w:date="2014-11-18T18:20:00Z">
+      <w:ins w:id="116" w:author="Mario Murrent" w:date="2014-11-18T18:20:00Z">
         <w:r>
           <w:rPr>
             <w:noProof/>
@@ -12380,7 +13538,7 @@
       <w:r>
         <w:t>ätsbaum</w:t>
       </w:r>
-      <w:bookmarkEnd w:id="114"/>
+      <w:bookmarkEnd w:id="115"/>
     </w:p>
     <w:p>
       <w:pPr>
@@ -12414,7 +13572,7 @@
       </w:r>
     </w:p>
     <w:p>
-      <w:ins w:id="116" w:author="Mario Murrent" w:date="2014-11-18T18:20:00Z">
+      <w:ins w:id="117" w:author="Mario Murrent" w:date="2014-11-18T18:20:00Z">
         <w:r>
           <w:rPr>
             <w:rFonts w:cs="Arial"/>
@@ -12507,16 +13665,16 @@
       <w:pPr>
         <w:pStyle w:val="berschrift2"/>
       </w:pPr>
-      <w:bookmarkStart w:id="117" w:name="_Toc161293487"/>
-      <w:bookmarkStart w:id="118" w:name="_Toc188159272"/>
+      <w:bookmarkStart w:id="118" w:name="_Toc161293487"/>
+      <w:bookmarkStart w:id="119" w:name="_Toc188159272"/>
       <w:r>
         <w:t>Bewertungsszenari</w:t>
       </w:r>
-      <w:bookmarkEnd w:id="117"/>
+      <w:bookmarkEnd w:id="118"/>
       <w:r>
         <w:t>en</w:t>
       </w:r>
-      <w:bookmarkEnd w:id="118"/>
+      <w:bookmarkEnd w:id="119"/>
     </w:p>
     <w:p>
       <w:pPr>
@@ -12534,11 +13692,11 @@
       <w:r>
         <w:t xml:space="preserve"> </w:t>
       </w:r>
-      <w:bookmarkStart w:id="119" w:name="_Toc188159273"/>
+      <w:bookmarkStart w:id="120" w:name="_Toc188159273"/>
       <w:r>
         <w:t>Risiken</w:t>
       </w:r>
-      <w:bookmarkEnd w:id="119"/>
+      <w:bookmarkEnd w:id="120"/>
     </w:p>
     <w:p>
       <w:pPr>
@@ -12892,8 +14050,6 @@
               </w:rPr>
               <w:t>Nichterreichen der verlangten Leistungen</w:t>
             </w:r>
-            <w:bookmarkStart w:id="120" w:name="_GoBack"/>
-            <w:bookmarkEnd w:id="120"/>
           </w:p>
         </w:tc>
       </w:tr>
@@ -13193,7 +14349,7 @@
         <w:rStyle w:val="Seitenzahl"/>
         <w:noProof/>
       </w:rPr>
-      <w:t>4</w:t>
+      <w:t>2</w:t>
     </w:r>
     <w:r>
       <w:rPr>
@@ -13345,7 +14501,7 @@
         <w:rStyle w:val="Seitenzahl"/>
         <w:noProof/>
       </w:rPr>
-      <w:t>13</w:t>
+      <w:t>5</w:t>
     </w:r>
     <w:r>
       <w:rPr>
@@ -17391,7 +18547,7 @@
 </file>
 
 <file path=customXml/itemProps1.xml><?xml version="1.0" encoding="utf-8"?>
-<ds:datastoreItem xmlns:ds="http://schemas.openxmlformats.org/officeDocument/2006/customXml" ds:itemID="{D4AEAEFD-557C-47E0-8F43-F9778D52E8F9}">
+<ds:datastoreItem xmlns:ds="http://schemas.openxmlformats.org/officeDocument/2006/customXml" ds:itemID="{394114E6-EBA2-4D8A-8F0F-99BCDA706FCF}">
   <ds:schemaRefs>
     <ds:schemaRef ds:uri="http://schemas.openxmlformats.org/officeDocument/2006/bibliography"/>
   </ds:schemaRefs>

</xml_diff>